<commit_message>
component diagram per utility
</commit_message>
<xml_diff>
--- a/Documenti/ODD/ObjectDesign.docx
+++ b/Documenti/ODD/ObjectDesign.docx
@@ -1516,37 +1516,20 @@
           <w:tab w:val="left" w:pos="883"/>
         </w:tabs>
         <w:rPr>
-          <w:lang w:eastAsia="it-IT"/>
-        </w:rPr>
-      </w:pPr>
-      <w:r>
-        <w:rPr>
-          <w:lang w:eastAsia="it-IT"/>
-        </w:rPr>
-        <w:t xml:space="preserve">   2</w:t>
-      </w:r>
-      <w:r>
-        <w:rPr>
-          <w:lang w:eastAsia="it-IT"/>
-        </w:rPr>
-        <w:t xml:space="preserve">.1  </w:t>
-      </w:r>
-      <w:r>
-        <w:rPr>
-          <w:lang w:eastAsia="it-IT"/>
-        </w:rPr>
-        <w:t>Package Controller</w:t>
-      </w:r>
-      <w:r>
-        <w:rPr>
-          <w:lang w:eastAsia="it-IT"/>
-        </w:rPr>
-        <w:tab/>
-      </w:r>
-      <w:r>
-        <w:rPr>
-          <w:lang w:eastAsia="it-IT"/>
-        </w:rPr>
+          <w:lang w:val="it-IT" w:eastAsia="it-IT"/>
+        </w:rPr>
+      </w:pPr>
+      <w:r>
+        <w:rPr>
+          <w:lang w:val="it-IT" w:eastAsia="it-IT"/>
+        </w:rPr>
+        <w:t xml:space="preserve">   2.1  Package Controller</w:t>
+      </w:r>
+      <w:r>
+        <w:rPr>
+          <w:lang w:val="it-IT" w:eastAsia="it-IT"/>
+        </w:rPr>
+        <w:tab/>
         <w:t>7</w:t>
       </w:r>
     </w:p>
@@ -1557,49 +1540,20 @@
           <w:tab w:val="left" w:pos="883"/>
         </w:tabs>
         <w:rPr>
-          <w:lang w:eastAsia="it-IT"/>
-        </w:rPr>
-      </w:pPr>
-      <w:r>
-        <w:rPr>
-          <w:lang w:eastAsia="it-IT"/>
-        </w:rPr>
-        <w:t xml:space="preserve">   2</w:t>
-      </w:r>
-      <w:r>
-        <w:rPr>
-          <w:lang w:eastAsia="it-IT"/>
-        </w:rPr>
-        <w:t>.</w:t>
-      </w:r>
-      <w:r>
-        <w:rPr>
-          <w:lang w:eastAsia="it-IT"/>
-        </w:rPr>
-        <w:t>2</w:t>
-      </w:r>
-      <w:r>
-        <w:rPr>
-          <w:lang w:eastAsia="it-IT"/>
-        </w:rPr>
-        <w:t xml:space="preserve">  </w:t>
-      </w:r>
-      <w:r>
-        <w:rPr>
-          <w:lang w:eastAsia="it-IT"/>
-        </w:rPr>
-        <w:t>Package Model</w:t>
-      </w:r>
-      <w:r>
-        <w:rPr>
-          <w:lang w:eastAsia="it-IT"/>
-        </w:rPr>
-        <w:tab/>
-      </w:r>
-      <w:r>
-        <w:rPr>
-          <w:lang w:eastAsia="it-IT"/>
-        </w:rPr>
+          <w:lang w:val="it-IT" w:eastAsia="it-IT"/>
+        </w:rPr>
+      </w:pPr>
+      <w:r>
+        <w:rPr>
+          <w:lang w:val="it-IT" w:eastAsia="it-IT"/>
+        </w:rPr>
+        <w:t xml:space="preserve">   2.2  Package Model</w:t>
+      </w:r>
+      <w:r>
+        <w:rPr>
+          <w:lang w:val="it-IT" w:eastAsia="it-IT"/>
+        </w:rPr>
+        <w:tab/>
         <w:t>10</w:t>
       </w:r>
     </w:p>
@@ -1609,47 +1563,21 @@
         <w:tabs>
           <w:tab w:val="left" w:pos="883"/>
         </w:tabs>
-      </w:pPr>
-      <w:r>
-        <w:rPr>
-          <w:lang w:eastAsia="it-IT"/>
-        </w:rPr>
-        <w:t xml:space="preserve">   2</w:t>
-      </w:r>
-      <w:r>
-        <w:rPr>
-          <w:lang w:eastAsia="it-IT"/>
-        </w:rPr>
-        <w:t>.</w:t>
-      </w:r>
-      <w:r>
-        <w:rPr>
-          <w:lang w:eastAsia="it-IT"/>
-        </w:rPr>
-        <w:t>3</w:t>
-      </w:r>
-      <w:r>
-        <w:rPr>
-          <w:lang w:eastAsia="it-IT"/>
-        </w:rPr>
-        <w:t xml:space="preserve">  </w:t>
-      </w:r>
-      <w:r>
-        <w:rPr>
-          <w:lang w:eastAsia="it-IT"/>
-        </w:rPr>
-        <w:t>Package Utility</w:t>
-      </w:r>
-      <w:r>
-        <w:rPr>
-          <w:lang w:eastAsia="it-IT"/>
-        </w:rPr>
-        <w:tab/>
-      </w:r>
-      <w:r>
-        <w:rPr>
-          <w:lang w:eastAsia="it-IT"/>
-        </w:rPr>
+        <w:rPr>
+          <w:lang w:val="it-IT"/>
+        </w:rPr>
+      </w:pPr>
+      <w:r>
+        <w:rPr>
+          <w:lang w:val="it-IT" w:eastAsia="it-IT"/>
+        </w:rPr>
+        <w:t xml:space="preserve">   2.3  Package Utility</w:t>
+      </w:r>
+      <w:r>
+        <w:rPr>
+          <w:lang w:val="it-IT" w:eastAsia="it-IT"/>
+        </w:rPr>
+        <w:tab/>
         <w:t xml:space="preserve">11   </w:t>
       </w:r>
     </w:p>
@@ -1659,52 +1587,20 @@
         <w:tabs>
           <w:tab w:val="left" w:pos="883"/>
         </w:tabs>
+        <w:rPr>
+          <w:lang w:val="it-IT"/>
+        </w:rPr>
       </w:pPr>
       <w:r>
         <w:rPr>
           <w:rFonts w:ascii="Cambria" w:eastAsia="Cambria" w:hAnsi="Cambria" w:cs="Cambria"/>
-        </w:rPr>
-        <w:t xml:space="preserve">3. </w:t>
-      </w:r>
-      <w:proofErr w:type="spellStart"/>
-      <w:r>
-        <w:rPr>
-          <w:rFonts w:ascii="Cambria" w:eastAsia="Cambria" w:hAnsi="Cambria" w:cs="Cambria"/>
-        </w:rPr>
-        <w:t>Interfacce</w:t>
-      </w:r>
-      <w:proofErr w:type="spellEnd"/>
-      <w:r>
-        <w:rPr>
-          <w:rFonts w:ascii="Cambria" w:eastAsia="Cambria" w:hAnsi="Cambria" w:cs="Cambria"/>
-        </w:rPr>
-        <w:t xml:space="preserve"> </w:t>
-      </w:r>
-      <w:proofErr w:type="spellStart"/>
-      <w:r>
-        <w:rPr>
-          <w:rFonts w:ascii="Cambria" w:eastAsia="Cambria" w:hAnsi="Cambria" w:cs="Cambria"/>
-        </w:rPr>
-        <w:t>delle</w:t>
-      </w:r>
-      <w:proofErr w:type="spellEnd"/>
-      <w:r>
-        <w:rPr>
-          <w:rFonts w:ascii="Cambria" w:eastAsia="Cambria" w:hAnsi="Cambria" w:cs="Cambria"/>
-        </w:rPr>
-        <w:t xml:space="preserve"> </w:t>
-      </w:r>
-      <w:proofErr w:type="spellStart"/>
-      <w:r>
-        <w:rPr>
-          <w:rFonts w:ascii="Cambria" w:eastAsia="Cambria" w:hAnsi="Cambria" w:cs="Cambria"/>
-        </w:rPr>
-        <w:t>classi</w:t>
-      </w:r>
-      <w:proofErr w:type="spellEnd"/>
-      <w:r>
-        <w:rPr>
-          <w:lang w:eastAsia="it-IT"/>
+          <w:lang w:val="it-IT"/>
+        </w:rPr>
+        <w:t>3. Interfacce delle classi</w:t>
+      </w:r>
+      <w:r>
+        <w:rPr>
+          <w:lang w:val="it-IT" w:eastAsia="it-IT"/>
         </w:rPr>
         <w:tab/>
       </w:r>
@@ -1876,7 +1772,15 @@
       </w:r>
       <w:r>
         <w:tab/>
-        <w:t xml:space="preserve">parametri delle procedure, le signatures dei sottosistemi definiti nel documento di System </w:t>
+        <w:t xml:space="preserve">parametri delle procedure, </w:t>
+      </w:r>
+      <w:proofErr w:type="gramStart"/>
+      <w:r>
+        <w:t>le signatures</w:t>
+      </w:r>
+      <w:proofErr w:type="gramEnd"/>
+      <w:r>
+        <w:t xml:space="preserve"> dei sottosistemi definiti nel documento di System </w:t>
       </w:r>
       <w:r>
         <w:tab/>
@@ -2080,7 +1984,25 @@
           <w:sz w:val="22"/>
           <w:szCs w:val="22"/>
         </w:rPr>
-        <w:t xml:space="preserve">commenti volti a migliorarne la leggibilità; tuttavia questo richiederà una maggiore quantità di </w:t>
+        <w:t xml:space="preserve">commenti volti a migliorarne la leggibilità; </w:t>
+      </w:r>
+      <w:proofErr w:type="gramStart"/>
+      <w:r>
+        <w:rPr>
+          <w:rFonts w:ascii="Calibri" w:hAnsi="Calibri" w:cs="Calibri"/>
+          <w:sz w:val="22"/>
+          <w:szCs w:val="22"/>
+        </w:rPr>
+        <w:t>tuttavia</w:t>
+      </w:r>
+      <w:proofErr w:type="gramEnd"/>
+      <w:r>
+        <w:rPr>
+          <w:rFonts w:ascii="Calibri" w:hAnsi="Calibri" w:cs="Calibri"/>
+          <w:sz w:val="22"/>
+          <w:szCs w:val="22"/>
+        </w:rPr>
+        <w:t xml:space="preserve"> questo richiederà una maggiore quantità di </w:t>
       </w:r>
       <w:r>
         <w:rPr>
@@ -2618,20 +2540,78 @@
         <w:t>NomeClasse.java</w:t>
       </w:r>
     </w:p>
-    <w:p/>
-    <w:p>
-      <w:r>
-        <w:tab/>
-      </w:r>
-      <w:r>
-        <w:tab/>
-      </w:r>
-    </w:p>
-    <w:p>
-      <w:r>
-        <w:tab/>
-      </w:r>
-      <w:r>
+    <w:p>
+      <w:pPr>
+        <w:suppressAutoHyphens w:val="0"/>
+        <w:autoSpaceDE w:val="0"/>
+        <w:adjustRightInd w:val="0"/>
+        <w:rPr>
+          <w:rFonts w:eastAsiaTheme="minorHAnsi"/>
+          <w:i/>
+          <w:iCs/>
+          <w:color w:val="000000"/>
+          <w:lang w:eastAsia="en-US" w:bidi="ar-SA"/>
+        </w:rPr>
+      </w:pPr>
+    </w:p>
+    <w:p>
+      <w:pPr>
+        <w:suppressAutoHyphens w:val="0"/>
+        <w:autoSpaceDE w:val="0"/>
+        <w:adjustRightInd w:val="0"/>
+        <w:rPr>
+          <w:rFonts w:eastAsiaTheme="minorHAnsi"/>
+          <w:i/>
+          <w:iCs/>
+          <w:color w:val="000000"/>
+          <w:lang w:eastAsia="en-US" w:bidi="ar-SA"/>
+        </w:rPr>
+      </w:pPr>
+    </w:p>
+    <w:p>
+      <w:pPr>
+        <w:suppressAutoHyphens w:val="0"/>
+        <w:autoSpaceDE w:val="0"/>
+        <w:adjustRightInd w:val="0"/>
+        <w:rPr>
+          <w:rFonts w:eastAsiaTheme="minorHAnsi"/>
+          <w:i/>
+          <w:iCs/>
+          <w:color w:val="000000"/>
+          <w:lang w:eastAsia="en-US" w:bidi="ar-SA"/>
+        </w:rPr>
+      </w:pPr>
+    </w:p>
+    <w:p>
+      <w:pPr>
+        <w:rPr>
+          <w:rFonts w:eastAsiaTheme="minorHAnsi"/>
+          <w:i/>
+          <w:iCs/>
+          <w:color w:val="000000"/>
+          <w:lang w:eastAsia="en-US" w:bidi="ar-SA"/>
+        </w:rPr>
+      </w:pPr>
+    </w:p>
+    <w:p>
+      <w:r>
+        <w:rPr>
+          <w:rFonts w:eastAsiaTheme="minorHAnsi"/>
+          <w:i/>
+          <w:iCs/>
+          <w:color w:val="000000"/>
+          <w:lang w:eastAsia="en-US" w:bidi="ar-SA"/>
+        </w:rPr>
+        <w:tab/>
+      </w:r>
+      <w:r>
+        <w:rPr>
+          <w:rFonts w:eastAsiaTheme="minorHAnsi"/>
+          <w:i/>
+          <w:iCs/>
+          <w:color w:val="000000"/>
+          <w:lang w:eastAsia="en-US" w:bidi="ar-SA"/>
+        </w:rPr>
         <w:tab/>
       </w:r>
       <w:r>
@@ -4233,7 +4213,25 @@
           <w:lang w:eastAsia="en-US" w:bidi="ar-SA"/>
         </w:rPr>
         <w:tab/>
-        <w:t>4 – La regola è determinata dalla parentesi graffa chiusa (}), collocata sull</w:t>
+        <w:t xml:space="preserve">4 – La regola è determinata </w:t>
+      </w:r>
+      <w:proofErr w:type="gramStart"/>
+      <w:r>
+        <w:rPr>
+          <w:rFonts w:eastAsiaTheme="minorHAnsi"/>
+          <w:color w:val="000000"/>
+          <w:lang w:eastAsia="en-US" w:bidi="ar-SA"/>
+        </w:rPr>
+        <w:t>dalla parentesi</w:t>
+      </w:r>
+      <w:proofErr w:type="gramEnd"/>
+      <w:r>
+        <w:rPr>
+          <w:rFonts w:eastAsiaTheme="minorHAnsi"/>
+          <w:color w:val="000000"/>
+          <w:lang w:eastAsia="en-US" w:bidi="ar-SA"/>
+        </w:rPr>
+        <w:t xml:space="preserve"> graffa chiusa (}), collocata sull</w:t>
       </w:r>
       <w:r>
         <w:rPr>
@@ -5331,7 +5329,15 @@
       </w:pPr>
       <w:r>
         <w:tab/>
-        <w:t>Più nello specifico, abbiamo 3 package principali:</w:t>
+        <w:t xml:space="preserve">Più nello specifico, abbiamo </w:t>
+      </w:r>
+      <w:proofErr w:type="gramStart"/>
+      <w:r>
+        <w:t>3</w:t>
+      </w:r>
+      <w:proofErr w:type="gramEnd"/>
+      <w:r>
+        <w:t xml:space="preserve"> package principali:</w:t>
       </w:r>
     </w:p>
     <w:p>
@@ -6849,7 +6855,27 @@
                 <w:sz w:val="22"/>
                 <w:szCs w:val="22"/>
               </w:rPr>
-              <w:t xml:space="preserve"> che controlla il formato e l’unicità dell’email, per verificarne la correttezza.</w:t>
+              <w:t xml:space="preserve"> che controlla il formato e l’unicità </w:t>
+            </w:r>
+            <w:proofErr w:type="gramStart"/>
+            <w:r>
+              <w:rPr>
+                <w:rFonts w:ascii="Calibri" w:hAnsi="Calibri" w:cs="Calibri"/>
+                <w:color w:val="000000"/>
+                <w:sz w:val="22"/>
+                <w:szCs w:val="22"/>
+              </w:rPr>
+              <w:t>dell’email</w:t>
+            </w:r>
+            <w:proofErr w:type="gramEnd"/>
+            <w:r>
+              <w:rPr>
+                <w:rFonts w:ascii="Calibri" w:hAnsi="Calibri" w:cs="Calibri"/>
+                <w:color w:val="000000"/>
+                <w:sz w:val="22"/>
+                <w:szCs w:val="22"/>
+              </w:rPr>
+              <w:t>, per verificarne la correttezza.</w:t>
             </w:r>
           </w:p>
         </w:tc>
@@ -11284,6 +11310,16 @@
     </w:tbl>
     <w:p/>
     <w:p/>
+    <w:p/>
+    <w:p/>
+    <w:p/>
+    <w:p/>
+    <w:p/>
+    <w:p/>
+    <w:p/>
+    <w:p/>
+    <w:p/>
+    <w:p/>
     <w:p>
       <w:pPr>
         <w:pStyle w:val="Titoloparagrafo"/>
@@ -11320,466 +11356,81 @@
         <w:ind w:firstLine="708"/>
       </w:pPr>
       <w:r>
-        <w:t xml:space="preserve">Il package utility contiene risorse sfruttabili </w:t>
-      </w:r>
-      <w:r>
-        <w:t>da più componenti, favorendone così il riutilizzo.</w:t>
+        <w:t xml:space="preserve">Il package </w:t>
+      </w:r>
+      <w:r>
+        <w:t>U</w:t>
+      </w:r>
+      <w:r>
+        <w:t xml:space="preserve">tility contiene risorse sfruttabili </w:t>
+      </w:r>
+      <w:r>
+        <w:t>da più componenti, favorendone così il riutilizzo</w:t>
+      </w:r>
+      <w:r>
+        <w:t xml:space="preserve"> e </w:t>
+      </w:r>
+      <w:r>
+        <w:tab/>
+        <w:t>facilitando i vari controlli.</w:t>
       </w:r>
     </w:p>
     <w:p>
       <w:pPr>
         <w:ind w:firstLine="708"/>
       </w:pPr>
-      <w:r>
-        <w:t>Di seguito, si illustreranno più nello specifico le classi e le enumerazioni e il loro significato.</w:t>
-      </w:r>
-    </w:p>
-    <w:p/>
-    <w:tbl>
-      <w:tblPr>
-        <w:tblW w:w="9742" w:type="dxa"/>
-        <w:tblCellMar>
-          <w:top w:w="55" w:type="dxa"/>
-          <w:left w:w="55" w:type="dxa"/>
-          <w:bottom w:w="55" w:type="dxa"/>
-          <w:right w:w="55" w:type="dxa"/>
-        </w:tblCellMar>
-        <w:tblLook w:val="04A0" w:firstRow="1" w:lastRow="0" w:firstColumn="1" w:lastColumn="0" w:noHBand="0" w:noVBand="1"/>
-      </w:tblPr>
-      <w:tblGrid>
-        <w:gridCol w:w="4870"/>
-        <w:gridCol w:w="4872"/>
-      </w:tblGrid>
-      <w:tr>
-        <w:trPr>
-          <w:trHeight w:val="316"/>
-        </w:trPr>
-        <w:tc>
-          <w:tcPr>
-            <w:tcW w:w="4870" w:type="dxa"/>
-            <w:tcBorders>
-              <w:top w:val="single" w:sz="4" w:space="0" w:color="000000"/>
-              <w:left w:val="single" w:sz="4" w:space="0" w:color="000000"/>
-              <w:bottom w:val="single" w:sz="4" w:space="0" w:color="000000"/>
-            </w:tcBorders>
-            <w:shd w:val="clear" w:color="auto" w:fill="8EAADB" w:themeFill="accent1" w:themeFillTint="99"/>
-          </w:tcPr>
-          <w:p>
-            <w:pPr>
-              <w:pStyle w:val="Contenutotabella"/>
-              <w:jc w:val="center"/>
-              <w:rPr>
-                <w:rFonts w:ascii="Calibri" w:hAnsi="Calibri" w:cs="Calibri"/>
-                <w:b/>
-                <w:bCs/>
-                <w:color w:val="000000"/>
-                <w:sz w:val="26"/>
-                <w:szCs w:val="26"/>
-              </w:rPr>
-            </w:pPr>
-            <w:r>
-              <w:rPr>
-                <w:rFonts w:ascii="Calibri" w:hAnsi="Calibri" w:cs="Calibri"/>
-                <w:b/>
-                <w:bCs/>
-                <w:color w:val="000000"/>
-                <w:sz w:val="26"/>
-                <w:szCs w:val="26"/>
-              </w:rPr>
-              <w:t>Classe</w:t>
-            </w:r>
-          </w:p>
-        </w:tc>
-        <w:tc>
-          <w:tcPr>
-            <w:tcW w:w="4872" w:type="dxa"/>
-            <w:tcBorders>
-              <w:top w:val="single" w:sz="4" w:space="0" w:color="000000"/>
-              <w:left w:val="single" w:sz="4" w:space="0" w:color="000000"/>
-              <w:bottom w:val="single" w:sz="4" w:space="0" w:color="000000"/>
-              <w:right w:val="single" w:sz="4" w:space="0" w:color="auto"/>
-            </w:tcBorders>
-            <w:shd w:val="clear" w:color="auto" w:fill="8EAADB" w:themeFill="accent1" w:themeFillTint="99"/>
-          </w:tcPr>
-          <w:p>
-            <w:pPr>
-              <w:pStyle w:val="Contenutotabella"/>
-              <w:jc w:val="center"/>
-              <w:rPr>
-                <w:rFonts w:ascii="Calibri" w:hAnsi="Calibri" w:cs="Calibri"/>
-                <w:b/>
-                <w:bCs/>
-                <w:color w:val="000000"/>
-                <w:sz w:val="26"/>
-                <w:szCs w:val="26"/>
-              </w:rPr>
-            </w:pPr>
-            <w:r>
-              <w:rPr>
-                <w:rFonts w:ascii="Calibri" w:hAnsi="Calibri" w:cs="Calibri"/>
-                <w:b/>
-                <w:bCs/>
-                <w:color w:val="000000"/>
-                <w:sz w:val="26"/>
-                <w:szCs w:val="26"/>
-              </w:rPr>
-              <w:t>Descrizione</w:t>
-            </w:r>
-          </w:p>
-        </w:tc>
-      </w:tr>
-      <w:tr>
-        <w:trPr>
-          <w:trHeight w:val="263"/>
-        </w:trPr>
-        <w:tc>
-          <w:tcPr>
-            <w:tcW w:w="4870" w:type="dxa"/>
-            <w:tcBorders>
-              <w:left w:val="single" w:sz="4" w:space="0" w:color="000000"/>
-              <w:bottom w:val="single" w:sz="4" w:space="0" w:color="000000"/>
-            </w:tcBorders>
-            <w:shd w:val="clear" w:color="auto" w:fill="auto"/>
-          </w:tcPr>
-          <w:p>
-            <w:pPr>
-              <w:pStyle w:val="Contenutotabella"/>
-              <w:rPr>
-                <w:rFonts w:ascii="Calibri" w:hAnsi="Calibri" w:cs="Calibri"/>
-                <w:color w:val="000000"/>
-                <w:sz w:val="22"/>
-                <w:szCs w:val="22"/>
-              </w:rPr>
-            </w:pPr>
-            <w:r>
-              <w:rPr>
-                <w:rFonts w:ascii="Calibri" w:hAnsi="Calibri" w:cs="Calibri"/>
-                <w:color w:val="000000"/>
-                <w:sz w:val="22"/>
-                <w:szCs w:val="22"/>
-              </w:rPr>
-              <w:t>Utility.java</w:t>
-            </w:r>
-          </w:p>
-        </w:tc>
-        <w:tc>
-          <w:tcPr>
-            <w:tcW w:w="4872" w:type="dxa"/>
-            <w:tcBorders>
-              <w:left w:val="single" w:sz="4" w:space="0" w:color="000000"/>
-              <w:bottom w:val="single" w:sz="4" w:space="0" w:color="000000"/>
-              <w:right w:val="single" w:sz="4" w:space="0" w:color="auto"/>
-            </w:tcBorders>
-            <w:shd w:val="clear" w:color="auto" w:fill="auto"/>
-          </w:tcPr>
-          <w:p>
-            <w:pPr>
-              <w:pStyle w:val="Default"/>
-              <w:rPr>
-                <w:rFonts w:ascii="Calibri" w:hAnsi="Calibri" w:cs="Calibri"/>
-                <w:sz w:val="22"/>
-                <w:szCs w:val="22"/>
-              </w:rPr>
-            </w:pPr>
-            <w:r>
-              <w:rPr>
-                <w:rFonts w:ascii="Calibri" w:hAnsi="Calibri" w:cs="Calibri"/>
-                <w:sz w:val="22"/>
-                <w:szCs w:val="22"/>
-              </w:rPr>
-              <w:t xml:space="preserve">Classe Java che contiene metodi statici utilizzabili da varie </w:t>
-            </w:r>
-            <w:proofErr w:type="spellStart"/>
-            <w:r>
-              <w:rPr>
-                <w:rFonts w:ascii="Calibri" w:hAnsi="Calibri" w:cs="Calibri"/>
-                <w:sz w:val="22"/>
-                <w:szCs w:val="22"/>
-              </w:rPr>
-              <w:t>Servlet</w:t>
-            </w:r>
-            <w:proofErr w:type="spellEnd"/>
-            <w:r>
-              <w:rPr>
-                <w:rFonts w:ascii="Calibri" w:hAnsi="Calibri" w:cs="Calibri"/>
-                <w:sz w:val="22"/>
-                <w:szCs w:val="22"/>
-              </w:rPr>
-              <w:t xml:space="preserve"> per svolgere delle operazioni comuni.</w:t>
-            </w:r>
-            <w:r>
-              <w:rPr>
-                <w:rFonts w:ascii="Calibri" w:hAnsi="Calibri" w:cs="Calibri"/>
-                <w:sz w:val="22"/>
-                <w:szCs w:val="22"/>
-              </w:rPr>
-              <w:t xml:space="preserve"> </w:t>
-            </w:r>
-          </w:p>
-        </w:tc>
-      </w:tr>
-      <w:tr>
-        <w:trPr>
-          <w:trHeight w:val="536"/>
-        </w:trPr>
-        <w:tc>
-          <w:tcPr>
-            <w:tcW w:w="4870" w:type="dxa"/>
-            <w:tcBorders>
-              <w:left w:val="single" w:sz="4" w:space="0" w:color="000000"/>
-              <w:bottom w:val="single" w:sz="4" w:space="0" w:color="000000"/>
-            </w:tcBorders>
-            <w:shd w:val="clear" w:color="auto" w:fill="auto"/>
-          </w:tcPr>
-          <w:p>
-            <w:pPr>
-              <w:pStyle w:val="Contenutotabella"/>
-              <w:rPr>
-                <w:rFonts w:ascii="Calibri" w:hAnsi="Calibri" w:cs="Calibri"/>
-                <w:color w:val="000000"/>
-                <w:sz w:val="22"/>
-                <w:szCs w:val="22"/>
-              </w:rPr>
-            </w:pPr>
-            <w:r>
-              <w:rPr>
-                <w:rFonts w:ascii="Calibri" w:hAnsi="Calibri" w:cs="Calibri"/>
-                <w:color w:val="000000"/>
-                <w:sz w:val="22"/>
-                <w:szCs w:val="22"/>
-              </w:rPr>
-              <w:t>AdminRole.java</w:t>
-            </w:r>
-          </w:p>
-        </w:tc>
-        <w:tc>
-          <w:tcPr>
-            <w:tcW w:w="4872" w:type="dxa"/>
-            <w:tcBorders>
-              <w:left w:val="single" w:sz="4" w:space="0" w:color="000000"/>
-              <w:bottom w:val="single" w:sz="4" w:space="0" w:color="000000"/>
-              <w:right w:val="single" w:sz="4" w:space="0" w:color="auto"/>
-            </w:tcBorders>
-            <w:shd w:val="clear" w:color="auto" w:fill="auto"/>
-          </w:tcPr>
-          <w:p>
-            <w:pPr>
-              <w:pStyle w:val="Contenutotabella"/>
-              <w:rPr>
-                <w:rFonts w:ascii="Calibri" w:hAnsi="Calibri" w:cs="Calibri"/>
-                <w:color w:val="000000"/>
-                <w:sz w:val="22"/>
-                <w:szCs w:val="22"/>
-              </w:rPr>
-            </w:pPr>
-            <w:r>
-              <w:rPr>
-                <w:rFonts w:ascii="Calibri" w:hAnsi="Calibri" w:cs="Calibri"/>
-                <w:color w:val="000000"/>
-                <w:sz w:val="22"/>
-                <w:szCs w:val="22"/>
-              </w:rPr>
-              <w:t>Enumerazione che contiene i possibili ruoli che l’admin può assumere, facilitando così i vari controlli.</w:t>
-            </w:r>
-          </w:p>
-        </w:tc>
-      </w:tr>
-      <w:tr>
-        <w:trPr>
-          <w:trHeight w:val="263"/>
-        </w:trPr>
-        <w:tc>
-          <w:tcPr>
-            <w:tcW w:w="4870" w:type="dxa"/>
-            <w:tcBorders>
-              <w:left w:val="single" w:sz="4" w:space="0" w:color="000000"/>
-              <w:bottom w:val="single" w:sz="4" w:space="0" w:color="000000"/>
-            </w:tcBorders>
-            <w:shd w:val="clear" w:color="auto" w:fill="auto"/>
-          </w:tcPr>
-          <w:p>
-            <w:pPr>
-              <w:pStyle w:val="Contenutotabella"/>
-              <w:rPr>
-                <w:rFonts w:ascii="Calibri" w:hAnsi="Calibri" w:cs="Calibri"/>
-                <w:color w:val="000000"/>
-                <w:sz w:val="22"/>
-                <w:szCs w:val="22"/>
-              </w:rPr>
-            </w:pPr>
-            <w:r>
-              <w:rPr>
-                <w:rFonts w:ascii="Calibri" w:hAnsi="Calibri" w:cs="Calibri"/>
-                <w:color w:val="000000"/>
-                <w:sz w:val="22"/>
-                <w:szCs w:val="22"/>
-              </w:rPr>
-              <w:t>StatusEnumeration.java</w:t>
-            </w:r>
-          </w:p>
-        </w:tc>
-        <w:tc>
-          <w:tcPr>
-            <w:tcW w:w="4872" w:type="dxa"/>
-            <w:tcBorders>
-              <w:left w:val="single" w:sz="4" w:space="0" w:color="000000"/>
-              <w:bottom w:val="single" w:sz="4" w:space="0" w:color="000000"/>
-              <w:right w:val="single" w:sz="4" w:space="0" w:color="auto"/>
-            </w:tcBorders>
-            <w:shd w:val="clear" w:color="auto" w:fill="auto"/>
-          </w:tcPr>
-          <w:p>
-            <w:pPr>
-              <w:pStyle w:val="Default"/>
-              <w:rPr>
-                <w:rFonts w:ascii="Calibri" w:hAnsi="Calibri" w:cs="Calibri"/>
-                <w:sz w:val="22"/>
-                <w:szCs w:val="22"/>
-              </w:rPr>
-            </w:pPr>
-            <w:r>
-              <w:rPr>
-                <w:rFonts w:ascii="Calibri" w:hAnsi="Calibri" w:cs="Calibri"/>
-                <w:sz w:val="22"/>
-                <w:szCs w:val="22"/>
-              </w:rPr>
-              <w:t>Enumerazione che contiene i possibili valori che lo status di un ticket può assumere, facilitando così i vari controlli.</w:t>
-            </w:r>
-          </w:p>
-        </w:tc>
-      </w:tr>
-      <w:tr>
-        <w:trPr>
-          <w:trHeight w:val="536"/>
-        </w:trPr>
-        <w:tc>
-          <w:tcPr>
-            <w:tcW w:w="4870" w:type="dxa"/>
-            <w:tcBorders>
-              <w:left w:val="single" w:sz="4" w:space="0" w:color="000000"/>
-              <w:bottom w:val="single" w:sz="4" w:space="0" w:color="000000"/>
-            </w:tcBorders>
-            <w:shd w:val="clear" w:color="auto" w:fill="auto"/>
-          </w:tcPr>
-          <w:p>
-            <w:pPr>
-              <w:pStyle w:val="Contenutotabella"/>
-              <w:rPr>
-                <w:rFonts w:ascii="Calibri" w:hAnsi="Calibri" w:cs="Calibri"/>
-                <w:color w:val="000000"/>
-                <w:sz w:val="22"/>
-                <w:szCs w:val="22"/>
-              </w:rPr>
-            </w:pPr>
-            <w:r>
-              <w:rPr>
-                <w:rFonts w:ascii="Calibri" w:hAnsi="Calibri" w:cs="Calibri"/>
-                <w:color w:val="000000"/>
-                <w:sz w:val="22"/>
-                <w:szCs w:val="22"/>
-              </w:rPr>
-              <w:t>ServletException.java</w:t>
-            </w:r>
-          </w:p>
-        </w:tc>
-        <w:tc>
-          <w:tcPr>
-            <w:tcW w:w="4872" w:type="dxa"/>
-            <w:tcBorders>
-              <w:left w:val="single" w:sz="4" w:space="0" w:color="000000"/>
-              <w:bottom w:val="single" w:sz="4" w:space="0" w:color="000000"/>
-              <w:right w:val="single" w:sz="4" w:space="0" w:color="auto"/>
-            </w:tcBorders>
-            <w:shd w:val="clear" w:color="auto" w:fill="auto"/>
-          </w:tcPr>
-          <w:p>
-            <w:pPr>
-              <w:pStyle w:val="Contenutotabella"/>
-              <w:rPr>
-                <w:rFonts w:ascii="Calibri" w:hAnsi="Calibri" w:cs="Calibri"/>
-                <w:color w:val="000000"/>
-                <w:sz w:val="22"/>
-                <w:szCs w:val="22"/>
-              </w:rPr>
-            </w:pPr>
-            <w:r>
-              <w:rPr>
-                <w:rFonts w:ascii="Calibri" w:hAnsi="Calibri" w:cs="Calibri"/>
-                <w:color w:val="000000"/>
-                <w:sz w:val="22"/>
-                <w:szCs w:val="22"/>
-              </w:rPr>
-              <w:t>Si occupa di mostrare a video il messaggio relativo a un certo errore che si è verificato.</w:t>
-            </w:r>
-          </w:p>
-        </w:tc>
-      </w:tr>
-      <w:tr>
-        <w:trPr>
-          <w:trHeight w:val="263"/>
-        </w:trPr>
-        <w:tc>
-          <w:tcPr>
-            <w:tcW w:w="4870" w:type="dxa"/>
-            <w:tcBorders>
-              <w:left w:val="single" w:sz="4" w:space="0" w:color="000000"/>
-              <w:bottom w:val="single" w:sz="4" w:space="0" w:color="000000"/>
-            </w:tcBorders>
-            <w:shd w:val="clear" w:color="auto" w:fill="auto"/>
-          </w:tcPr>
-          <w:p>
-            <w:pPr>
-              <w:pStyle w:val="Contenutotabella"/>
-              <w:rPr>
-                <w:rFonts w:ascii="Calibri" w:hAnsi="Calibri" w:cs="Calibri"/>
-                <w:color w:val="000000"/>
-                <w:sz w:val="22"/>
-                <w:szCs w:val="22"/>
-              </w:rPr>
-            </w:pPr>
-            <w:r>
-              <w:rPr>
-                <w:rFonts w:ascii="Calibri" w:hAnsi="Calibri" w:cs="Calibri"/>
-                <w:color w:val="000000"/>
-                <w:sz w:val="22"/>
-                <w:szCs w:val="22"/>
-              </w:rPr>
-              <w:t>BookAlreadyInsertException.java</w:t>
-            </w:r>
-          </w:p>
-        </w:tc>
-        <w:tc>
-          <w:tcPr>
-            <w:tcW w:w="4872" w:type="dxa"/>
-            <w:tcBorders>
-              <w:left w:val="single" w:sz="4" w:space="0" w:color="000000"/>
-              <w:bottom w:val="single" w:sz="4" w:space="0" w:color="000000"/>
-              <w:right w:val="single" w:sz="4" w:space="0" w:color="auto"/>
-            </w:tcBorders>
-            <w:shd w:val="clear" w:color="auto" w:fill="auto"/>
-          </w:tcPr>
-          <w:p>
-            <w:pPr>
-              <w:pStyle w:val="Default"/>
-              <w:rPr>
-                <w:rFonts w:ascii="Calibri" w:hAnsi="Calibri" w:cs="Calibri"/>
-                <w:sz w:val="22"/>
-                <w:szCs w:val="22"/>
-              </w:rPr>
-            </w:pPr>
-            <w:r>
-              <w:rPr>
-                <w:rFonts w:ascii="Calibri" w:hAnsi="Calibri" w:cs="Calibri"/>
-                <w:sz w:val="22"/>
-                <w:szCs w:val="22"/>
-              </w:rPr>
-              <w:t>Si occupa di mostrare a video il messaggio relativo al tentativo da parte di un utente di inserire nel carrello un libro già presente.</w:t>
-            </w:r>
-          </w:p>
-        </w:tc>
-      </w:tr>
-    </w:tbl>
-    <w:p/>
+    </w:p>
+    <w:p>
+      <w:pPr>
+        <w:ind w:firstLine="708"/>
+      </w:pPr>
+      <w:r>
+        <w:rPr>
+          <w:noProof/>
+        </w:rPr>
+        <w:drawing>
+          <wp:inline distT="0" distB="0" distL="0" distR="0" wp14:anchorId="5761A05F" wp14:editId="7C7140F4">
+            <wp:extent cx="5307330" cy="3973195"/>
+            <wp:effectExtent l="0" t="0" r="7620" b="8255"/>
+            <wp:docPr id="2" name="Immagine 2"/>
+            <wp:cNvGraphicFramePr>
+              <a:graphicFrameLocks xmlns:a="http://schemas.openxmlformats.org/drawingml/2006/main" noChangeAspect="1"/>
+            </wp:cNvGraphicFramePr>
+            <a:graphic xmlns:a="http://schemas.openxmlformats.org/drawingml/2006/main">
+              <a:graphicData uri="http://schemas.openxmlformats.org/drawingml/2006/picture">
+                <pic:pic xmlns:pic="http://schemas.openxmlformats.org/drawingml/2006/picture">
+                  <pic:nvPicPr>
+                    <pic:cNvPr id="2" name="Immagine 2"/>
+                    <pic:cNvPicPr/>
+                  </pic:nvPicPr>
+                  <pic:blipFill>
+                    <a:blip r:embed="rId9">
+                      <a:extLst>
+                        <a:ext uri="{28A0092B-C50C-407E-A947-70E740481C1C}">
+                          <a14:useLocalDpi xmlns:a14="http://schemas.microsoft.com/office/drawing/2010/main" val="0"/>
+                        </a:ext>
+                      </a:extLst>
+                    </a:blip>
+                    <a:stretch>
+                      <a:fillRect/>
+                    </a:stretch>
+                  </pic:blipFill>
+                  <pic:spPr>
+                    <a:xfrm>
+                      <a:off x="0" y="0"/>
+                      <a:ext cx="5354164" cy="4008256"/>
+                    </a:xfrm>
+                    <a:prstGeom prst="rect">
+                      <a:avLst/>
+                    </a:prstGeom>
+                  </pic:spPr>
+                </pic:pic>
+              </a:graphicData>
+            </a:graphic>
+          </wp:inline>
+        </w:drawing>
+      </w:r>
+    </w:p>
     <w:sectPr>
       <w:pgSz w:w="11906" w:h="16838"/>
       <w:pgMar w:top="1417" w:right="1134" w:bottom="1134" w:left="1134" w:header="708" w:footer="708" w:gutter="0"/>

</xml_diff>

<commit_message>
modifiche al SDD e ODD
</commit_message>
<xml_diff>
--- a/Documenti/ODD/ObjectDesign.docx
+++ b/Documenti/ODD/ObjectDesign.docx
@@ -183,7 +183,7 @@
         </w:tabs>
         <w:jc w:val="center"/>
         <w:sectPr>
-          <w:footerReference w:type="default" r:id="rId7"/>
+          <w:footerReference w:type="default" r:id="rId8"/>
           <w:footnotePr>
             <w:pos w:val="beneathText"/>
           </w:footnotePr>
@@ -218,7 +218,7 @@
                     </pic:cNvPicPr>
                   </pic:nvPicPr>
                   <pic:blipFill>
-                    <a:blip r:embed="rId8">
+                    <a:blip r:embed="rId9">
                       <a:extLst>
                         <a:ext uri="{28A0092B-C50C-407E-A947-70E740481C1C}">
                           <a14:useLocalDpi xmlns:a14="http://schemas.microsoft.com/office/drawing/2010/main" val="0"/>
@@ -639,8 +639,8 @@
     </w:p>
     <w:tbl>
       <w:tblPr>
-        <w:tblW w:w="9632" w:type="dxa"/>
-        <w:tblInd w:w="53" w:type="dxa"/>
+        <w:tblW w:w="9634" w:type="dxa"/>
+        <w:tblInd w:w="51" w:type="dxa"/>
         <w:tblLayout w:type="fixed"/>
         <w:tblCellMar>
           <w:left w:w="10" w:type="dxa"/>
@@ -651,8 +651,8 @@
       <w:tblGrid>
         <w:gridCol w:w="1926"/>
         <w:gridCol w:w="963"/>
-        <w:gridCol w:w="4334"/>
-        <w:gridCol w:w="2409"/>
+        <w:gridCol w:w="4335"/>
+        <w:gridCol w:w="2410"/>
       </w:tblGrid>
       <w:tr>
         <w:trPr>
@@ -728,7 +728,7 @@
         </w:tc>
         <w:tc>
           <w:tcPr>
-            <w:tcW w:w="4333" w:type="dxa"/>
+            <w:tcW w:w="4335" w:type="dxa"/>
             <w:tcBorders>
               <w:top w:val="single" w:sz="4" w:space="0" w:color="000000"/>
               <w:left w:val="single" w:sz="4" w:space="0" w:color="000000"/>
@@ -762,7 +762,7 @@
         </w:tc>
         <w:tc>
           <w:tcPr>
-            <w:tcW w:w="2408" w:type="dxa"/>
+            <w:tcW w:w="2410" w:type="dxa"/>
             <w:tcBorders>
               <w:top w:val="single" w:sz="2" w:space="0" w:color="000000"/>
               <w:left w:val="single" w:sz="4" w:space="0" w:color="000000"/>
@@ -870,7 +870,7 @@
         </w:tc>
         <w:tc>
           <w:tcPr>
-            <w:tcW w:w="4333" w:type="dxa"/>
+            <w:tcW w:w="4335" w:type="dxa"/>
             <w:tcBorders>
               <w:top w:val="single" w:sz="4" w:space="0" w:color="000000"/>
               <w:left w:val="single" w:sz="2" w:space="0" w:color="000000"/>
@@ -932,7 +932,7 @@
         </w:tc>
         <w:tc>
           <w:tcPr>
-            <w:tcW w:w="2408" w:type="dxa"/>
+            <w:tcW w:w="2410" w:type="dxa"/>
             <w:tcBorders>
               <w:top w:val="single" w:sz="4" w:space="0" w:color="000000"/>
               <w:left w:val="single" w:sz="4" w:space="0" w:color="000000"/>
@@ -1040,7 +1040,7 @@
         </w:tc>
         <w:tc>
           <w:tcPr>
-            <w:tcW w:w="4333" w:type="dxa"/>
+            <w:tcW w:w="4335" w:type="dxa"/>
             <w:tcBorders>
               <w:top w:val="single" w:sz="4" w:space="0" w:color="000000"/>
               <w:left w:val="single" w:sz="2" w:space="0" w:color="000000"/>
@@ -1074,7 +1074,7 @@
         </w:tc>
         <w:tc>
           <w:tcPr>
-            <w:tcW w:w="2408" w:type="dxa"/>
+            <w:tcW w:w="2410" w:type="dxa"/>
             <w:tcBorders>
               <w:top w:val="single" w:sz="4" w:space="0" w:color="000000"/>
               <w:left w:val="single" w:sz="4" w:space="0" w:color="000000"/>
@@ -1564,6 +1564,30 @@
           <w:tab w:val="left" w:pos="883"/>
         </w:tabs>
         <w:rPr>
+          <w:lang w:val="it-IT" w:eastAsia="it-IT"/>
+        </w:rPr>
+      </w:pPr>
+      <w:r>
+        <w:rPr>
+          <w:lang w:val="it-IT" w:eastAsia="it-IT"/>
+        </w:rPr>
+        <w:t xml:space="preserve">   2.3  Package Utility</w:t>
+      </w:r>
+      <w:r>
+        <w:rPr>
+          <w:lang w:val="it-IT" w:eastAsia="it-IT"/>
+        </w:rPr>
+        <w:tab/>
+        <w:t>11</w:t>
+      </w:r>
+    </w:p>
+    <w:p>
+      <w:pPr>
+        <w:pStyle w:val="Sommario2"/>
+        <w:tabs>
+          <w:tab w:val="left" w:pos="883"/>
+        </w:tabs>
+        <w:rPr>
           <w:lang w:val="it-IT"/>
         </w:rPr>
       </w:pPr>
@@ -1571,14 +1595,46 @@
         <w:rPr>
           <w:lang w:val="it-IT" w:eastAsia="it-IT"/>
         </w:rPr>
-        <w:t xml:space="preserve">   2.3  Package Utility</w:t>
+        <w:t xml:space="preserve">   </w:t>
       </w:r>
       <w:r>
         <w:rPr>
           <w:lang w:val="it-IT" w:eastAsia="it-IT"/>
         </w:rPr>
+        <w:t>2.</w:t>
+      </w:r>
+      <w:r>
+        <w:rPr>
+          <w:lang w:val="it-IT" w:eastAsia="it-IT"/>
+        </w:rPr>
+        <w:t>4</w:t>
+      </w:r>
+      <w:r>
+        <w:rPr>
+          <w:lang w:val="it-IT" w:eastAsia="it-IT"/>
+        </w:rPr>
+        <w:t xml:space="preserve">  Package </w:t>
+      </w:r>
+      <w:proofErr w:type="spellStart"/>
+      <w:r>
+        <w:rPr>
+          <w:lang w:val="it-IT" w:eastAsia="it-IT"/>
+        </w:rPr>
+        <w:t>Webapp</w:t>
+      </w:r>
+      <w:proofErr w:type="spellEnd"/>
+      <w:r>
+        <w:rPr>
+          <w:lang w:val="it-IT" w:eastAsia="it-IT"/>
+        </w:rPr>
         <w:tab/>
         <w:t xml:space="preserve">11   </w:t>
+      </w:r>
+      <w:r>
+        <w:rPr>
+          <w:lang w:val="it-IT" w:eastAsia="it-IT"/>
+        </w:rPr>
+        <w:t xml:space="preserve">   </w:t>
       </w:r>
     </w:p>
     <w:p>
@@ -1707,12 +1763,6 @@
     <w:p/>
     <w:p/>
     <w:p/>
-    <w:p/>
-    <w:p/>
-    <w:p/>
-    <w:p/>
-    <w:p/>
-    <w:p/>
     <w:p>
       <w:pPr>
         <w:pStyle w:val="Titoloooooooo"/>
@@ -1772,15 +1822,7 @@
       </w:r>
       <w:r>
         <w:tab/>
-        <w:t xml:space="preserve">parametri delle procedure, </w:t>
-      </w:r>
-      <w:proofErr w:type="gramStart"/>
-      <w:r>
-        <w:t>le signatures</w:t>
-      </w:r>
-      <w:proofErr w:type="gramEnd"/>
-      <w:r>
-        <w:t xml:space="preserve"> dei sottosistemi definiti nel documento di System </w:t>
+        <w:t xml:space="preserve">parametri delle procedure, le signatures dei sottosistemi definiti nel documento di System </w:t>
       </w:r>
       <w:r>
         <w:tab/>
@@ -1984,25 +2026,7 @@
           <w:sz w:val="22"/>
           <w:szCs w:val="22"/>
         </w:rPr>
-        <w:t xml:space="preserve">commenti volti a migliorarne la leggibilità; </w:t>
-      </w:r>
-      <w:proofErr w:type="gramStart"/>
-      <w:r>
-        <w:rPr>
-          <w:rFonts w:ascii="Calibri" w:hAnsi="Calibri" w:cs="Calibri"/>
-          <w:sz w:val="22"/>
-          <w:szCs w:val="22"/>
-        </w:rPr>
-        <w:t>tuttavia</w:t>
-      </w:r>
-      <w:proofErr w:type="gramEnd"/>
-      <w:r>
-        <w:rPr>
-          <w:rFonts w:ascii="Calibri" w:hAnsi="Calibri" w:cs="Calibri"/>
-          <w:sz w:val="22"/>
-          <w:szCs w:val="22"/>
-        </w:rPr>
-        <w:t xml:space="preserve"> questo richiederà una maggiore quantità di </w:t>
+        <w:t xml:space="preserve">commenti volti a migliorarne la leggibilità; tuttavia questo richiederà una maggiore quantità di </w:t>
       </w:r>
       <w:r>
         <w:rPr>
@@ -2542,37 +2566,6 @@
     </w:p>
     <w:p>
       <w:pPr>
-        <w:suppressAutoHyphens w:val="0"/>
-        <w:autoSpaceDE w:val="0"/>
-        <w:adjustRightInd w:val="0"/>
-        <w:rPr>
-          <w:rFonts w:eastAsiaTheme="minorHAnsi"/>
-          <w:i/>
-          <w:iCs/>
-          <w:color w:val="000000"/>
-          <w:lang w:eastAsia="en-US" w:bidi="ar-SA"/>
-        </w:rPr>
-      </w:pPr>
-    </w:p>
-    <w:p>
-      <w:pPr>
-        <w:suppressAutoHyphens w:val="0"/>
-        <w:autoSpaceDE w:val="0"/>
-        <w:adjustRightInd w:val="0"/>
-        <w:rPr>
-          <w:rFonts w:eastAsiaTheme="minorHAnsi"/>
-          <w:i/>
-          <w:iCs/>
-          <w:color w:val="000000"/>
-          <w:lang w:eastAsia="en-US" w:bidi="ar-SA"/>
-        </w:rPr>
-      </w:pPr>
-    </w:p>
-    <w:p>
-      <w:pPr>
-        <w:suppressAutoHyphens w:val="0"/>
-        <w:autoSpaceDE w:val="0"/>
-        <w:adjustRightInd w:val="0"/>
         <w:rPr>
           <w:rFonts w:eastAsiaTheme="minorHAnsi"/>
           <w:i/>
@@ -4213,25 +4206,7 @@
           <w:lang w:eastAsia="en-US" w:bidi="ar-SA"/>
         </w:rPr>
         <w:tab/>
-        <w:t xml:space="preserve">4 – La regola è determinata </w:t>
-      </w:r>
-      <w:proofErr w:type="gramStart"/>
-      <w:r>
-        <w:rPr>
-          <w:rFonts w:eastAsiaTheme="minorHAnsi"/>
-          <w:color w:val="000000"/>
-          <w:lang w:eastAsia="en-US" w:bidi="ar-SA"/>
-        </w:rPr>
-        <w:t>dalla parentesi</w:t>
-      </w:r>
-      <w:proofErr w:type="gramEnd"/>
-      <w:r>
-        <w:rPr>
-          <w:rFonts w:eastAsiaTheme="minorHAnsi"/>
-          <w:color w:val="000000"/>
-          <w:lang w:eastAsia="en-US" w:bidi="ar-SA"/>
-        </w:rPr>
-        <w:t xml:space="preserve"> graffa chiusa (}), collocata sull</w:t>
+        <w:t>4 – La regola è determinata dalla parentesi graffa chiusa (}), collocata sull</w:t>
       </w:r>
       <w:r>
         <w:rPr>
@@ -4750,32 +4725,18 @@
           <w:bCs/>
           <w:lang w:val="en-US"/>
         </w:rPr>
-        <w:t>HTTPS:</w:t>
+        <w:t>JSP:</w:t>
       </w:r>
       <w:r>
         <w:rPr>
           <w:lang w:val="en-US"/>
         </w:rPr>
-        <w:t xml:space="preserve"> </w:t>
-      </w:r>
-      <w:proofErr w:type="spellStart"/>
-      <w:r>
-        <w:rPr>
-          <w:lang w:val="en-US"/>
-        </w:rPr>
-        <w:t>HyperText</w:t>
-      </w:r>
-      <w:proofErr w:type="spellEnd"/>
-      <w:r>
-        <w:rPr>
-          <w:lang w:val="en-US"/>
-        </w:rPr>
-        <w:t xml:space="preserve"> Transfer Protocol Secure.</w:t>
-      </w:r>
-    </w:p>
-    <w:p>
-      <w:pPr>
-        <w:ind w:firstLine="708"/>
+        <w:t xml:space="preserve"> Java Server Page.</w:t>
+      </w:r>
+    </w:p>
+    <w:p>
+      <w:pPr>
+        <w:ind w:left="720"/>
         <w:rPr>
           <w:lang w:val="en-US"/>
         </w:rPr>
@@ -4786,100 +4747,54 @@
           <w:bCs/>
           <w:lang w:val="en-US"/>
         </w:rPr>
-        <w:t>JSP:</w:t>
+        <w:t xml:space="preserve">HTML: </w:t>
       </w:r>
       <w:r>
         <w:rPr>
           <w:lang w:val="en-US"/>
         </w:rPr>
-        <w:t xml:space="preserve"> Java Server Page.</w:t>
+        <w:t>Hyper Text Markup Language.</w:t>
       </w:r>
     </w:p>
     <w:p>
       <w:pPr>
         <w:ind w:left="720"/>
-        <w:rPr>
-          <w:lang w:val="en-US"/>
-        </w:rPr>
-      </w:pPr>
-      <w:r>
         <w:rPr>
           <w:b/>
           <w:bCs/>
           <w:lang w:val="en-US"/>
         </w:rPr>
-        <w:t xml:space="preserve">HTML: </w:t>
-      </w:r>
-      <w:r>
-        <w:rPr>
-          <w:lang w:val="en-US"/>
-        </w:rPr>
-        <w:t>Hyper Text Markup Language.</w:t>
-      </w:r>
-    </w:p>
-    <w:p>
-      <w:pPr>
-        <w:ind w:left="720"/>
+      </w:pPr>
+      <w:r>
         <w:rPr>
           <w:b/>
           <w:bCs/>
           <w:lang w:val="en-US"/>
         </w:rPr>
-      </w:pPr>
-      <w:r>
+        <w:t xml:space="preserve">CSS: </w:t>
+      </w:r>
+      <w:r>
+        <w:rPr>
+          <w:lang w:val="en-US"/>
+        </w:rPr>
+        <w:t>Cascading Style Sheets.</w:t>
+      </w:r>
+    </w:p>
+    <w:p>
+      <w:pPr>
+        <w:ind w:left="720"/>
         <w:rPr>
           <w:b/>
           <w:bCs/>
           <w:lang w:val="en-US"/>
         </w:rPr>
-        <w:t xml:space="preserve">CSS: </w:t>
-      </w:r>
-      <w:r>
-        <w:rPr>
-          <w:lang w:val="en-US"/>
-        </w:rPr>
-        <w:t>Cascading Style Sheets.</w:t>
-      </w:r>
-    </w:p>
-    <w:p>
-      <w:pPr>
-        <w:ind w:left="720"/>
+      </w:pPr>
+      <w:r>
         <w:rPr>
           <w:b/>
           <w:bCs/>
           <w:lang w:val="en-US"/>
         </w:rPr>
-      </w:pPr>
-      <w:r>
-        <w:rPr>
-          <w:b/>
-          <w:bCs/>
-          <w:lang w:val="en-US"/>
-        </w:rPr>
-        <w:t xml:space="preserve">JS: </w:t>
-      </w:r>
-      <w:r>
-        <w:rPr>
-          <w:lang w:val="en-US"/>
-        </w:rPr>
-        <w:t>JavaScript.</w:t>
-      </w:r>
-    </w:p>
-    <w:p>
-      <w:pPr>
-        <w:ind w:left="720"/>
-        <w:rPr>
-          <w:b/>
-          <w:bCs/>
-          <w:lang w:val="en-US"/>
-        </w:rPr>
-      </w:pPr>
-      <w:r>
-        <w:rPr>
-          <w:b/>
-          <w:bCs/>
-          <w:lang w:val="en-US"/>
-        </w:rPr>
         <w:t xml:space="preserve">SQL: </w:t>
       </w:r>
       <w:r>
@@ -5181,7 +5096,10 @@
         <w:t>Il principale vantaggio è</w:t>
       </w:r>
       <w:r>
-        <w:t xml:space="preserve"> la mutua esclusione.</w:t>
+        <w:t xml:space="preserve"> la mutua esclusione</w:t>
+      </w:r>
+      <w:r>
+        <w:t>.</w:t>
       </w:r>
     </w:p>
     <w:p>
@@ -5329,15 +5247,7 @@
       </w:pPr>
       <w:r>
         <w:tab/>
-        <w:t xml:space="preserve">Più nello specifico, abbiamo </w:t>
-      </w:r>
-      <w:proofErr w:type="gramStart"/>
-      <w:r>
-        <w:t>3</w:t>
-      </w:r>
-      <w:proofErr w:type="gramEnd"/>
-      <w:r>
-        <w:t xml:space="preserve"> package principali:</w:t>
+        <w:t>Più nello specifico, abbiamo 3 package principali:</w:t>
       </w:r>
     </w:p>
     <w:p>
@@ -6855,27 +6765,7 @@
                 <w:sz w:val="22"/>
                 <w:szCs w:val="22"/>
               </w:rPr>
-              <w:t xml:space="preserve"> che controlla il formato e l’unicità </w:t>
-            </w:r>
-            <w:proofErr w:type="gramStart"/>
-            <w:r>
-              <w:rPr>
-                <w:rFonts w:ascii="Calibri" w:hAnsi="Calibri" w:cs="Calibri"/>
-                <w:color w:val="000000"/>
-                <w:sz w:val="22"/>
-                <w:szCs w:val="22"/>
-              </w:rPr>
-              <w:t>dell’email</w:t>
-            </w:r>
-            <w:proofErr w:type="gramEnd"/>
-            <w:r>
-              <w:rPr>
-                <w:rFonts w:ascii="Calibri" w:hAnsi="Calibri" w:cs="Calibri"/>
-                <w:color w:val="000000"/>
-                <w:sz w:val="22"/>
-                <w:szCs w:val="22"/>
-              </w:rPr>
-              <w:t>, per verificarne la correttezza.</w:t>
+              <w:t xml:space="preserve"> che controlla il formato e l’unicità dell’email, per verificarne la correttezza.</w:t>
             </w:r>
           </w:p>
         </w:tc>
@@ -8752,12 +8642,6 @@
       </w:tr>
     </w:tbl>
     <w:p/>
-    <w:p/>
-    <w:p/>
-    <w:p/>
-    <w:p/>
-    <w:p/>
-    <w:p/>
     <w:p>
       <w:pPr>
         <w:pStyle w:val="Sottoparagrafo"/>
@@ -9083,7 +8967,6 @@
       </w:tr>
     </w:tbl>
     <w:p/>
-    <w:p/>
     <w:p>
       <w:pPr>
         <w:pStyle w:val="Titoloparagrafo"/>
@@ -9094,25 +8977,7 @@
     </w:p>
     <w:p>
       <w:pPr>
-        <w:rPr>
-          <w:rFonts w:asciiTheme="minorHAnsi" w:eastAsiaTheme="majorEastAsia" w:hAnsiTheme="minorHAnsi" w:cstheme="minorHAnsi"/>
-          <w:b/>
-          <w:i/>
-          <w:iCs/>
-          <w:color w:val="000000" w:themeColor="text1"/>
-          <w:sz w:val="28"/>
-          <w:szCs w:val="28"/>
-          <w14:shadow w14:blurRad="38100" w14:dist="19050" w14:dir="2700000" w14:sx="100000" w14:sy="100000" w14:kx="0" w14:ky="0" w14:algn="tl">
-            <w14:schemeClr w14:val="dk1">
-              <w14:alpha w14:val="60000"/>
-            </w14:schemeClr>
-          </w14:shadow>
-          <w14:textOutline w14:w="0" w14:cap="flat" w14:cmpd="sng" w14:algn="ctr">
-            <w14:noFill/>
-            <w14:prstDash w14:val="solid"/>
-            <w14:round/>
-          </w14:textOutline>
-        </w:rPr>
+        <w:ind w:firstLine="708"/>
       </w:pPr>
     </w:p>
     <w:p>
@@ -11308,18 +11173,13 @@
         </w:tc>
       </w:tr>
     </w:tbl>
-    <w:p/>
-    <w:p/>
-    <w:p/>
-    <w:p/>
-    <w:p/>
-    <w:p/>
-    <w:p/>
-    <w:p/>
-    <w:p/>
-    <w:p/>
-    <w:p/>
-    <w:p/>
+    <w:p>
+      <w:pPr>
+        <w:tabs>
+          <w:tab w:val="left" w:pos="1320"/>
+        </w:tabs>
+      </w:pPr>
+    </w:p>
     <w:p>
       <w:pPr>
         <w:pStyle w:val="Titoloparagrafo"/>
@@ -11383,15 +11243,16 @@
     <w:p>
       <w:pPr>
         <w:ind w:firstLine="708"/>
+        <w:jc w:val="center"/>
       </w:pPr>
       <w:r>
         <w:rPr>
           <w:noProof/>
         </w:rPr>
         <w:drawing>
-          <wp:inline distT="0" distB="0" distL="0" distR="0" wp14:anchorId="5761A05F" wp14:editId="7C7140F4">
-            <wp:extent cx="5307330" cy="3973195"/>
-            <wp:effectExtent l="0" t="0" r="7620" b="8255"/>
+          <wp:inline distT="0" distB="0" distL="0" distR="0" wp14:anchorId="5761A05F" wp14:editId="7225288E">
+            <wp:extent cx="3702215" cy="2085975"/>
+            <wp:effectExtent l="0" t="0" r="0" b="0"/>
             <wp:docPr id="2" name="Immagine 2"/>
             <wp:cNvGraphicFramePr>
               <a:graphicFrameLocks xmlns:a="http://schemas.openxmlformats.org/drawingml/2006/main" noChangeAspect="1"/>
@@ -11404,7 +11265,7 @@
                     <pic:cNvPicPr/>
                   </pic:nvPicPr>
                   <pic:blipFill>
-                    <a:blip r:embed="rId9">
+                    <a:blip r:embed="rId10">
                       <a:extLst>
                         <a:ext uri="{28A0092B-C50C-407E-A947-70E740481C1C}">
                           <a14:useLocalDpi xmlns:a14="http://schemas.microsoft.com/office/drawing/2010/main" val="0"/>
@@ -11418,7 +11279,7 @@
                   <pic:spPr>
                     <a:xfrm>
                       <a:off x="0" y="0"/>
-                      <a:ext cx="5354164" cy="4008256"/>
+                      <a:ext cx="3923417" cy="2210609"/>
                     </a:xfrm>
                     <a:prstGeom prst="rect">
                       <a:avLst/>
@@ -11430,6 +11291,2969 @@
           </wp:inline>
         </w:drawing>
       </w:r>
+    </w:p>
+    <w:p>
+      <w:pPr>
+        <w:pStyle w:val="Titoloparagrafo"/>
+      </w:pPr>
+      <w:r>
+        <w:t xml:space="preserve">Package </w:t>
+      </w:r>
+      <w:proofErr w:type="spellStart"/>
+      <w:r>
+        <w:t>webapp</w:t>
+      </w:r>
+      <w:proofErr w:type="spellEnd"/>
+    </w:p>
+    <w:p>
+      <w:pPr>
+        <w:rPr>
+          <w:rFonts w:asciiTheme="minorHAnsi" w:eastAsiaTheme="majorEastAsia" w:hAnsiTheme="minorHAnsi" w:cstheme="minorHAnsi"/>
+          <w:b/>
+          <w:i/>
+          <w:iCs/>
+          <w:color w:val="000000" w:themeColor="text1"/>
+          <w:sz w:val="28"/>
+          <w:szCs w:val="28"/>
+          <w14:shadow w14:blurRad="38100" w14:dist="19050" w14:dir="2700000" w14:sx="100000" w14:sy="100000" w14:kx="0" w14:ky="0" w14:algn="tl">
+            <w14:schemeClr w14:val="dk1">
+              <w14:alpha w14:val="60000"/>
+            </w14:schemeClr>
+          </w14:shadow>
+          <w14:textOutline w14:w="0" w14:cap="flat" w14:cmpd="sng" w14:algn="ctr">
+            <w14:noFill/>
+            <w14:prstDash w14:val="solid"/>
+            <w14:round/>
+          </w14:textOutline>
+        </w:rPr>
+      </w:pPr>
+    </w:p>
+    <w:p>
+      <w:pPr>
+        <w:ind w:firstLine="708"/>
+        <w:rPr>
+          <w:sz w:val="26"/>
+          <w:szCs w:val="26"/>
+        </w:rPr>
+      </w:pPr>
+      <w:r>
+        <w:t xml:space="preserve">Il package </w:t>
+      </w:r>
+      <w:proofErr w:type="spellStart"/>
+      <w:r>
+        <w:t>webapp</w:t>
+      </w:r>
+      <w:proofErr w:type="spellEnd"/>
+      <w:r>
+        <w:t xml:space="preserve"> contiene tutte le pagine JSP, ovvero le pagine dinamiche con cui l’utente può </w:t>
+      </w:r>
+      <w:r>
+        <w:tab/>
+        <w:t xml:space="preserve">interagire per utilizzare tutte le funzionalità del sistema. </w:t>
+      </w:r>
+    </w:p>
+    <w:p>
+      <w:pPr>
+        <w:ind w:firstLine="708"/>
+        <w:rPr>
+          <w:sz w:val="26"/>
+          <w:szCs w:val="26"/>
+        </w:rPr>
+      </w:pPr>
+    </w:p>
+    <w:tbl>
+      <w:tblPr>
+        <w:tblW w:w="9742" w:type="dxa"/>
+        <w:tblCellMar>
+          <w:top w:w="55" w:type="dxa"/>
+          <w:left w:w="55" w:type="dxa"/>
+          <w:bottom w:w="55" w:type="dxa"/>
+          <w:right w:w="55" w:type="dxa"/>
+        </w:tblCellMar>
+        <w:tblLook w:val="04A0" w:firstRow="1" w:lastRow="0" w:firstColumn="1" w:lastColumn="0" w:noHBand="0" w:noVBand="1"/>
+      </w:tblPr>
+      <w:tblGrid>
+        <w:gridCol w:w="4870"/>
+        <w:gridCol w:w="4872"/>
+      </w:tblGrid>
+      <w:tr>
+        <w:trPr>
+          <w:trHeight w:val="316"/>
+        </w:trPr>
+        <w:tc>
+          <w:tcPr>
+            <w:tcW w:w="4870" w:type="dxa"/>
+            <w:tcBorders>
+              <w:top w:val="single" w:sz="4" w:space="0" w:color="000000"/>
+              <w:left w:val="single" w:sz="4" w:space="0" w:color="000000"/>
+              <w:bottom w:val="single" w:sz="4" w:space="0" w:color="000000"/>
+            </w:tcBorders>
+            <w:shd w:val="clear" w:color="auto" w:fill="8EAADB" w:themeFill="accent1" w:themeFillTint="99"/>
+          </w:tcPr>
+          <w:p>
+            <w:pPr>
+              <w:pStyle w:val="Contenutotabella"/>
+              <w:jc w:val="center"/>
+              <w:rPr>
+                <w:rFonts w:ascii="Calibri" w:hAnsi="Calibri" w:cs="Calibri"/>
+                <w:b/>
+                <w:bCs/>
+                <w:color w:val="000000"/>
+                <w:sz w:val="26"/>
+                <w:szCs w:val="26"/>
+              </w:rPr>
+            </w:pPr>
+            <w:r>
+              <w:rPr>
+                <w:rFonts w:ascii="Calibri" w:hAnsi="Calibri" w:cs="Calibri"/>
+                <w:b/>
+                <w:bCs/>
+                <w:color w:val="000000"/>
+                <w:sz w:val="26"/>
+                <w:szCs w:val="26"/>
+              </w:rPr>
+              <w:t>Classe</w:t>
+            </w:r>
+          </w:p>
+        </w:tc>
+        <w:tc>
+          <w:tcPr>
+            <w:tcW w:w="4872" w:type="dxa"/>
+            <w:tcBorders>
+              <w:top w:val="single" w:sz="4" w:space="0" w:color="000000"/>
+              <w:left w:val="single" w:sz="4" w:space="0" w:color="000000"/>
+              <w:bottom w:val="single" w:sz="4" w:space="0" w:color="000000"/>
+              <w:right w:val="single" w:sz="4" w:space="0" w:color="auto"/>
+            </w:tcBorders>
+            <w:shd w:val="clear" w:color="auto" w:fill="8EAADB" w:themeFill="accent1" w:themeFillTint="99"/>
+          </w:tcPr>
+          <w:p>
+            <w:pPr>
+              <w:pStyle w:val="Contenutotabella"/>
+              <w:jc w:val="center"/>
+              <w:rPr>
+                <w:rFonts w:ascii="Calibri" w:hAnsi="Calibri" w:cs="Calibri"/>
+                <w:b/>
+                <w:bCs/>
+                <w:color w:val="000000"/>
+                <w:sz w:val="26"/>
+                <w:szCs w:val="26"/>
+              </w:rPr>
+            </w:pPr>
+            <w:r>
+              <w:rPr>
+                <w:rFonts w:ascii="Calibri" w:hAnsi="Calibri" w:cs="Calibri"/>
+                <w:b/>
+                <w:bCs/>
+                <w:color w:val="000000"/>
+                <w:sz w:val="26"/>
+                <w:szCs w:val="26"/>
+              </w:rPr>
+              <w:t>Descrizione</w:t>
+            </w:r>
+          </w:p>
+        </w:tc>
+      </w:tr>
+      <w:tr>
+        <w:trPr>
+          <w:trHeight w:val="263"/>
+        </w:trPr>
+        <w:tc>
+          <w:tcPr>
+            <w:tcW w:w="4870" w:type="dxa"/>
+            <w:tcBorders>
+              <w:left w:val="single" w:sz="4" w:space="0" w:color="000000"/>
+              <w:bottom w:val="single" w:sz="4" w:space="0" w:color="000000"/>
+            </w:tcBorders>
+            <w:shd w:val="clear" w:color="auto" w:fill="auto"/>
+          </w:tcPr>
+          <w:p>
+            <w:pPr>
+              <w:pStyle w:val="Contenutotabella"/>
+              <w:rPr>
+                <w:rFonts w:ascii="Calibri" w:hAnsi="Calibri" w:cs="Calibri"/>
+                <w:color w:val="000000"/>
+                <w:sz w:val="22"/>
+                <w:szCs w:val="22"/>
+              </w:rPr>
+            </w:pPr>
+            <w:proofErr w:type="spellStart"/>
+            <w:r>
+              <w:rPr>
+                <w:rFonts w:ascii="Calibri" w:hAnsi="Calibri" w:cs="Calibri"/>
+                <w:color w:val="000000"/>
+                <w:sz w:val="22"/>
+                <w:szCs w:val="22"/>
+              </w:rPr>
+              <w:t>AllBooklistsView.jsp</w:t>
+            </w:r>
+            <w:proofErr w:type="spellEnd"/>
+          </w:p>
+        </w:tc>
+        <w:tc>
+          <w:tcPr>
+            <w:tcW w:w="4872" w:type="dxa"/>
+            <w:tcBorders>
+              <w:left w:val="single" w:sz="4" w:space="0" w:color="000000"/>
+              <w:bottom w:val="single" w:sz="4" w:space="0" w:color="000000"/>
+              <w:right w:val="single" w:sz="4" w:space="0" w:color="auto"/>
+            </w:tcBorders>
+            <w:shd w:val="clear" w:color="auto" w:fill="auto"/>
+          </w:tcPr>
+          <w:p>
+            <w:pPr>
+              <w:pStyle w:val="Default"/>
+              <w:rPr>
+                <w:rFonts w:ascii="Calibri" w:hAnsi="Calibri" w:cs="Calibri"/>
+                <w:sz w:val="22"/>
+                <w:szCs w:val="22"/>
+              </w:rPr>
+            </w:pPr>
+            <w:r>
+              <w:rPr>
+                <w:rFonts w:ascii="Calibri" w:hAnsi="Calibri" w:cs="Calibri"/>
+                <w:sz w:val="22"/>
+                <w:szCs w:val="22"/>
+              </w:rPr>
+              <w:t>Pagina che permette all’utente</w:t>
+            </w:r>
+            <w:r>
+              <w:rPr>
+                <w:rFonts w:ascii="Calibri" w:hAnsi="Calibri" w:cs="Calibri"/>
+                <w:sz w:val="22"/>
+                <w:szCs w:val="22"/>
+              </w:rPr>
+              <w:t xml:space="preserve"> registrato</w:t>
+            </w:r>
+            <w:r>
+              <w:rPr>
+                <w:rFonts w:ascii="Calibri" w:hAnsi="Calibri" w:cs="Calibri"/>
+                <w:sz w:val="22"/>
+                <w:szCs w:val="22"/>
+              </w:rPr>
+              <w:t xml:space="preserve"> di </w:t>
+            </w:r>
+          </w:p>
+        </w:tc>
+      </w:tr>
+      <w:tr>
+        <w:trPr>
+          <w:trHeight w:val="536"/>
+        </w:trPr>
+        <w:tc>
+          <w:tcPr>
+            <w:tcW w:w="4870" w:type="dxa"/>
+            <w:tcBorders>
+              <w:left w:val="single" w:sz="4" w:space="0" w:color="000000"/>
+              <w:bottom w:val="single" w:sz="4" w:space="0" w:color="000000"/>
+            </w:tcBorders>
+            <w:shd w:val="clear" w:color="auto" w:fill="auto"/>
+          </w:tcPr>
+          <w:p>
+            <w:pPr>
+              <w:pStyle w:val="Contenutotabella"/>
+              <w:rPr>
+                <w:rFonts w:ascii="Calibri" w:hAnsi="Calibri" w:cs="Calibri"/>
+                <w:color w:val="000000"/>
+                <w:sz w:val="22"/>
+                <w:szCs w:val="22"/>
+              </w:rPr>
+            </w:pPr>
+            <w:proofErr w:type="spellStart"/>
+            <w:r>
+              <w:rPr>
+                <w:rFonts w:ascii="Calibri" w:hAnsi="Calibri" w:cs="Calibri"/>
+                <w:color w:val="000000"/>
+                <w:sz w:val="22"/>
+                <w:szCs w:val="22"/>
+              </w:rPr>
+              <w:t>AllOrdersView.jsp</w:t>
+            </w:r>
+            <w:proofErr w:type="spellEnd"/>
+          </w:p>
+        </w:tc>
+        <w:tc>
+          <w:tcPr>
+            <w:tcW w:w="4872" w:type="dxa"/>
+            <w:tcBorders>
+              <w:left w:val="single" w:sz="4" w:space="0" w:color="000000"/>
+              <w:bottom w:val="single" w:sz="4" w:space="0" w:color="000000"/>
+              <w:right w:val="single" w:sz="4" w:space="0" w:color="auto"/>
+            </w:tcBorders>
+            <w:shd w:val="clear" w:color="auto" w:fill="auto"/>
+          </w:tcPr>
+          <w:p>
+            <w:pPr>
+              <w:pStyle w:val="Contenutotabella"/>
+              <w:rPr>
+                <w:rFonts w:ascii="Calibri" w:hAnsi="Calibri" w:cs="Calibri"/>
+                <w:color w:val="000000"/>
+                <w:sz w:val="22"/>
+                <w:szCs w:val="22"/>
+              </w:rPr>
+            </w:pPr>
+            <w:r>
+              <w:rPr>
+                <w:rFonts w:ascii="Calibri" w:hAnsi="Calibri" w:cs="Calibri"/>
+                <w:color w:val="000000"/>
+                <w:sz w:val="22"/>
+                <w:szCs w:val="22"/>
+              </w:rPr>
+              <w:t xml:space="preserve">Pagina che permette all’utente </w:t>
+            </w:r>
+            <w:r>
+              <w:rPr>
+                <w:rFonts w:ascii="Calibri" w:hAnsi="Calibri" w:cs="Calibri"/>
+                <w:color w:val="000000"/>
+                <w:sz w:val="22"/>
+                <w:szCs w:val="22"/>
+              </w:rPr>
+              <w:t xml:space="preserve">registrato </w:t>
+            </w:r>
+            <w:r>
+              <w:rPr>
+                <w:rFonts w:ascii="Calibri" w:hAnsi="Calibri" w:cs="Calibri"/>
+                <w:color w:val="000000"/>
+                <w:sz w:val="22"/>
+                <w:szCs w:val="22"/>
+              </w:rPr>
+              <w:t>di visualizzare la lista dei propri ordini pregressi.</w:t>
+            </w:r>
+          </w:p>
+        </w:tc>
+      </w:tr>
+      <w:tr>
+        <w:trPr>
+          <w:trHeight w:val="263"/>
+        </w:trPr>
+        <w:tc>
+          <w:tcPr>
+            <w:tcW w:w="4870" w:type="dxa"/>
+            <w:tcBorders>
+              <w:left w:val="single" w:sz="4" w:space="0" w:color="000000"/>
+              <w:bottom w:val="single" w:sz="4" w:space="0" w:color="000000"/>
+            </w:tcBorders>
+            <w:shd w:val="clear" w:color="auto" w:fill="auto"/>
+          </w:tcPr>
+          <w:p>
+            <w:pPr>
+              <w:pStyle w:val="Contenutotabella"/>
+              <w:rPr>
+                <w:rFonts w:ascii="Calibri" w:hAnsi="Calibri" w:cs="Calibri"/>
+                <w:color w:val="000000"/>
+                <w:sz w:val="22"/>
+                <w:szCs w:val="22"/>
+              </w:rPr>
+            </w:pPr>
+            <w:proofErr w:type="spellStart"/>
+            <w:r>
+              <w:rPr>
+                <w:rFonts w:ascii="Calibri" w:hAnsi="Calibri" w:cs="Calibri"/>
+                <w:color w:val="000000"/>
+                <w:sz w:val="22"/>
+                <w:szCs w:val="22"/>
+              </w:rPr>
+              <w:t>AllTicketsView.jsp</w:t>
+            </w:r>
+            <w:proofErr w:type="spellEnd"/>
+          </w:p>
+        </w:tc>
+        <w:tc>
+          <w:tcPr>
+            <w:tcW w:w="4872" w:type="dxa"/>
+            <w:tcBorders>
+              <w:left w:val="single" w:sz="4" w:space="0" w:color="000000"/>
+              <w:bottom w:val="single" w:sz="4" w:space="0" w:color="000000"/>
+              <w:right w:val="single" w:sz="4" w:space="0" w:color="auto"/>
+            </w:tcBorders>
+            <w:shd w:val="clear" w:color="auto" w:fill="auto"/>
+          </w:tcPr>
+          <w:p>
+            <w:pPr>
+              <w:pStyle w:val="Default"/>
+              <w:rPr>
+                <w:rFonts w:ascii="Calibri" w:hAnsi="Calibri" w:cs="Calibri"/>
+                <w:sz w:val="22"/>
+                <w:szCs w:val="22"/>
+              </w:rPr>
+            </w:pPr>
+            <w:r>
+              <w:rPr>
+                <w:rFonts w:ascii="Calibri" w:hAnsi="Calibri" w:cs="Calibri"/>
+                <w:sz w:val="22"/>
+                <w:szCs w:val="22"/>
+              </w:rPr>
+              <w:t xml:space="preserve">Pagina che permette </w:t>
+            </w:r>
+            <w:r>
+              <w:rPr>
+                <w:rFonts w:ascii="Calibri" w:hAnsi="Calibri" w:cs="Calibri"/>
+                <w:sz w:val="22"/>
+                <w:szCs w:val="22"/>
+              </w:rPr>
+              <w:t>all’utente registrato di visualizzare i ticket creati, mentre mostra all’admin la lista dei ticket disponibili e dei ticket in carico.</w:t>
+            </w:r>
+          </w:p>
+        </w:tc>
+      </w:tr>
+      <w:tr>
+        <w:trPr>
+          <w:trHeight w:val="536"/>
+        </w:trPr>
+        <w:tc>
+          <w:tcPr>
+            <w:tcW w:w="4870" w:type="dxa"/>
+            <w:tcBorders>
+              <w:left w:val="single" w:sz="4" w:space="0" w:color="000000"/>
+              <w:bottom w:val="single" w:sz="4" w:space="0" w:color="000000"/>
+            </w:tcBorders>
+            <w:shd w:val="clear" w:color="auto" w:fill="auto"/>
+          </w:tcPr>
+          <w:p>
+            <w:pPr>
+              <w:pStyle w:val="Contenutotabella"/>
+              <w:rPr>
+                <w:rFonts w:ascii="Calibri" w:hAnsi="Calibri" w:cs="Calibri"/>
+                <w:color w:val="000000"/>
+                <w:sz w:val="22"/>
+                <w:szCs w:val="22"/>
+              </w:rPr>
+            </w:pPr>
+            <w:proofErr w:type="spellStart"/>
+            <w:r>
+              <w:rPr>
+                <w:rFonts w:ascii="Calibri" w:hAnsi="Calibri" w:cs="Calibri"/>
+                <w:color w:val="000000"/>
+                <w:sz w:val="22"/>
+                <w:szCs w:val="22"/>
+              </w:rPr>
+              <w:t>BooklistEditCreate.jsp</w:t>
+            </w:r>
+            <w:proofErr w:type="spellEnd"/>
+          </w:p>
+        </w:tc>
+        <w:tc>
+          <w:tcPr>
+            <w:tcW w:w="4872" w:type="dxa"/>
+            <w:tcBorders>
+              <w:left w:val="single" w:sz="4" w:space="0" w:color="000000"/>
+              <w:bottom w:val="single" w:sz="4" w:space="0" w:color="000000"/>
+              <w:right w:val="single" w:sz="4" w:space="0" w:color="auto"/>
+            </w:tcBorders>
+            <w:shd w:val="clear" w:color="auto" w:fill="auto"/>
+          </w:tcPr>
+          <w:p>
+            <w:pPr>
+              <w:pStyle w:val="Contenutotabella"/>
+              <w:rPr>
+                <w:rFonts w:ascii="Calibri" w:hAnsi="Calibri" w:cs="Calibri"/>
+                <w:color w:val="000000"/>
+                <w:sz w:val="22"/>
+                <w:szCs w:val="22"/>
+              </w:rPr>
+            </w:pPr>
+            <w:r>
+              <w:rPr>
+                <w:rFonts w:ascii="Calibri" w:hAnsi="Calibri" w:cs="Calibri"/>
+                <w:color w:val="000000"/>
+                <w:sz w:val="22"/>
+                <w:szCs w:val="22"/>
+              </w:rPr>
+              <w:t xml:space="preserve">Pagina che permette all’utente registrato di creare una nuova </w:t>
+            </w:r>
+            <w:proofErr w:type="spellStart"/>
+            <w:r>
+              <w:rPr>
+                <w:rFonts w:ascii="Calibri" w:hAnsi="Calibri" w:cs="Calibri"/>
+                <w:color w:val="000000"/>
+                <w:sz w:val="22"/>
+                <w:szCs w:val="22"/>
+              </w:rPr>
+              <w:t>booklist</w:t>
+            </w:r>
+            <w:proofErr w:type="spellEnd"/>
+            <w:r>
+              <w:rPr>
+                <w:rFonts w:ascii="Calibri" w:hAnsi="Calibri" w:cs="Calibri"/>
+                <w:color w:val="000000"/>
+                <w:sz w:val="22"/>
+                <w:szCs w:val="22"/>
+              </w:rPr>
+              <w:t xml:space="preserve"> oppure di modificarne una già esistente.</w:t>
+            </w:r>
+          </w:p>
+        </w:tc>
+      </w:tr>
+      <w:tr>
+        <w:trPr>
+          <w:trHeight w:val="263"/>
+        </w:trPr>
+        <w:tc>
+          <w:tcPr>
+            <w:tcW w:w="4870" w:type="dxa"/>
+            <w:tcBorders>
+              <w:left w:val="single" w:sz="4" w:space="0" w:color="000000"/>
+              <w:bottom w:val="single" w:sz="4" w:space="0" w:color="000000"/>
+            </w:tcBorders>
+            <w:shd w:val="clear" w:color="auto" w:fill="auto"/>
+          </w:tcPr>
+          <w:p>
+            <w:pPr>
+              <w:pStyle w:val="Contenutotabella"/>
+              <w:rPr>
+                <w:rFonts w:ascii="Calibri" w:hAnsi="Calibri" w:cs="Calibri"/>
+                <w:color w:val="000000"/>
+                <w:sz w:val="22"/>
+                <w:szCs w:val="22"/>
+              </w:rPr>
+            </w:pPr>
+            <w:bookmarkStart w:id="10" w:name="_Hlk63549127"/>
+            <w:proofErr w:type="spellStart"/>
+            <w:r>
+              <w:rPr>
+                <w:rFonts w:ascii="Calibri" w:hAnsi="Calibri" w:cs="Calibri"/>
+                <w:color w:val="000000"/>
+                <w:sz w:val="22"/>
+                <w:szCs w:val="22"/>
+              </w:rPr>
+              <w:t>BooklistView.jsp</w:t>
+            </w:r>
+            <w:proofErr w:type="spellEnd"/>
+          </w:p>
+        </w:tc>
+        <w:tc>
+          <w:tcPr>
+            <w:tcW w:w="4872" w:type="dxa"/>
+            <w:tcBorders>
+              <w:left w:val="single" w:sz="4" w:space="0" w:color="000000"/>
+              <w:bottom w:val="single" w:sz="4" w:space="0" w:color="000000"/>
+              <w:right w:val="single" w:sz="4" w:space="0" w:color="auto"/>
+            </w:tcBorders>
+            <w:shd w:val="clear" w:color="auto" w:fill="auto"/>
+          </w:tcPr>
+          <w:p>
+            <w:pPr>
+              <w:pStyle w:val="Default"/>
+              <w:rPr>
+                <w:rFonts w:ascii="Calibri" w:hAnsi="Calibri" w:cs="Calibri"/>
+                <w:sz w:val="22"/>
+                <w:szCs w:val="22"/>
+              </w:rPr>
+            </w:pPr>
+            <w:r>
+              <w:rPr>
+                <w:rFonts w:ascii="Calibri" w:hAnsi="Calibri" w:cs="Calibri"/>
+                <w:sz w:val="22"/>
+                <w:szCs w:val="22"/>
+              </w:rPr>
+              <w:t xml:space="preserve">Pagina che permette </w:t>
+            </w:r>
+            <w:r>
+              <w:rPr>
+                <w:rFonts w:ascii="Calibri" w:hAnsi="Calibri" w:cs="Calibri"/>
+                <w:sz w:val="22"/>
+                <w:szCs w:val="22"/>
+              </w:rPr>
+              <w:t xml:space="preserve">di visualizzare le informazioni di una </w:t>
+            </w:r>
+            <w:proofErr w:type="spellStart"/>
+            <w:r>
+              <w:rPr>
+                <w:rFonts w:ascii="Calibri" w:hAnsi="Calibri" w:cs="Calibri"/>
+                <w:sz w:val="22"/>
+                <w:szCs w:val="22"/>
+              </w:rPr>
+              <w:t>booklist</w:t>
+            </w:r>
+            <w:proofErr w:type="spellEnd"/>
+            <w:r>
+              <w:rPr>
+                <w:rFonts w:ascii="Calibri" w:hAnsi="Calibri" w:cs="Calibri"/>
+                <w:sz w:val="22"/>
+                <w:szCs w:val="22"/>
+              </w:rPr>
+              <w:t xml:space="preserve"> (il nome e l’immagine) e i libri di cui la </w:t>
+            </w:r>
+            <w:proofErr w:type="spellStart"/>
+            <w:r>
+              <w:rPr>
+                <w:rFonts w:ascii="Calibri" w:hAnsi="Calibri" w:cs="Calibri"/>
+                <w:sz w:val="22"/>
+                <w:szCs w:val="22"/>
+              </w:rPr>
+              <w:t>booklist</w:t>
+            </w:r>
+            <w:proofErr w:type="spellEnd"/>
+            <w:r>
+              <w:rPr>
+                <w:rFonts w:ascii="Calibri" w:hAnsi="Calibri" w:cs="Calibri"/>
+                <w:sz w:val="22"/>
+                <w:szCs w:val="22"/>
+              </w:rPr>
+              <w:t xml:space="preserve"> è composta.</w:t>
+            </w:r>
+          </w:p>
+        </w:tc>
+      </w:tr>
+      <w:tr>
+        <w:trPr>
+          <w:trHeight w:val="536"/>
+        </w:trPr>
+        <w:tc>
+          <w:tcPr>
+            <w:tcW w:w="4870" w:type="dxa"/>
+            <w:tcBorders>
+              <w:left w:val="single" w:sz="4" w:space="0" w:color="000000"/>
+              <w:bottom w:val="single" w:sz="4" w:space="0" w:color="000000"/>
+            </w:tcBorders>
+            <w:shd w:val="clear" w:color="auto" w:fill="auto"/>
+          </w:tcPr>
+          <w:p>
+            <w:pPr>
+              <w:pStyle w:val="Contenutotabella"/>
+              <w:rPr>
+                <w:rFonts w:ascii="Calibri" w:hAnsi="Calibri" w:cs="Calibri"/>
+                <w:color w:val="000000"/>
+                <w:sz w:val="22"/>
+                <w:szCs w:val="22"/>
+              </w:rPr>
+            </w:pPr>
+            <w:proofErr w:type="spellStart"/>
+            <w:r>
+              <w:rPr>
+                <w:rFonts w:ascii="Calibri" w:hAnsi="Calibri" w:cs="Calibri"/>
+                <w:color w:val="000000"/>
+                <w:sz w:val="22"/>
+                <w:szCs w:val="22"/>
+              </w:rPr>
+              <w:t>CartView.jsp</w:t>
+            </w:r>
+            <w:proofErr w:type="spellEnd"/>
+          </w:p>
+        </w:tc>
+        <w:tc>
+          <w:tcPr>
+            <w:tcW w:w="4872" w:type="dxa"/>
+            <w:tcBorders>
+              <w:left w:val="single" w:sz="4" w:space="0" w:color="000000"/>
+              <w:bottom w:val="single" w:sz="4" w:space="0" w:color="000000"/>
+              <w:right w:val="single" w:sz="4" w:space="0" w:color="auto"/>
+            </w:tcBorders>
+            <w:shd w:val="clear" w:color="auto" w:fill="auto"/>
+          </w:tcPr>
+          <w:p>
+            <w:pPr>
+              <w:pStyle w:val="Contenutotabella"/>
+              <w:rPr>
+                <w:rFonts w:ascii="Calibri" w:hAnsi="Calibri" w:cs="Calibri"/>
+                <w:color w:val="000000"/>
+                <w:sz w:val="22"/>
+                <w:szCs w:val="22"/>
+              </w:rPr>
+            </w:pPr>
+            <w:r>
+              <w:rPr>
+                <w:rFonts w:ascii="Calibri" w:hAnsi="Calibri" w:cs="Calibri"/>
+                <w:color w:val="000000"/>
+                <w:sz w:val="22"/>
+                <w:szCs w:val="22"/>
+              </w:rPr>
+              <w:t>Pagina che mostra all’utente i libri attualmente presenti nel proprio carrello.</w:t>
+            </w:r>
+          </w:p>
+        </w:tc>
+      </w:tr>
+      <w:tr>
+        <w:trPr>
+          <w:trHeight w:val="263"/>
+        </w:trPr>
+        <w:tc>
+          <w:tcPr>
+            <w:tcW w:w="4870" w:type="dxa"/>
+            <w:tcBorders>
+              <w:left w:val="single" w:sz="4" w:space="0" w:color="000000"/>
+              <w:bottom w:val="single" w:sz="4" w:space="0" w:color="000000"/>
+            </w:tcBorders>
+            <w:shd w:val="clear" w:color="auto" w:fill="auto"/>
+          </w:tcPr>
+          <w:p>
+            <w:pPr>
+              <w:pStyle w:val="Contenutotabella"/>
+              <w:rPr>
+                <w:rFonts w:ascii="Calibri" w:hAnsi="Calibri" w:cs="Calibri"/>
+                <w:color w:val="000000"/>
+                <w:sz w:val="22"/>
+                <w:szCs w:val="22"/>
+              </w:rPr>
+            </w:pPr>
+            <w:proofErr w:type="spellStart"/>
+            <w:r>
+              <w:rPr>
+                <w:rFonts w:ascii="Calibri" w:hAnsi="Calibri" w:cs="Calibri"/>
+                <w:color w:val="000000"/>
+                <w:sz w:val="22"/>
+                <w:szCs w:val="22"/>
+              </w:rPr>
+              <w:t>Crea_modifica_libro.jsp</w:t>
+            </w:r>
+            <w:proofErr w:type="spellEnd"/>
+          </w:p>
+          <w:p>
+            <w:pPr>
+              <w:pStyle w:val="Contenutotabella"/>
+              <w:rPr>
+                <w:rFonts w:ascii="Calibri" w:hAnsi="Calibri" w:cs="Calibri"/>
+                <w:color w:val="000000"/>
+                <w:sz w:val="22"/>
+                <w:szCs w:val="22"/>
+              </w:rPr>
+            </w:pPr>
+          </w:p>
+        </w:tc>
+        <w:tc>
+          <w:tcPr>
+            <w:tcW w:w="4872" w:type="dxa"/>
+            <w:tcBorders>
+              <w:left w:val="single" w:sz="4" w:space="0" w:color="000000"/>
+              <w:bottom w:val="single" w:sz="4" w:space="0" w:color="000000"/>
+              <w:right w:val="single" w:sz="4" w:space="0" w:color="auto"/>
+            </w:tcBorders>
+            <w:shd w:val="clear" w:color="auto" w:fill="auto"/>
+          </w:tcPr>
+          <w:p>
+            <w:pPr>
+              <w:pStyle w:val="Default"/>
+              <w:rPr>
+                <w:rFonts w:ascii="Calibri" w:hAnsi="Calibri" w:cs="Calibri"/>
+                <w:sz w:val="22"/>
+                <w:szCs w:val="22"/>
+              </w:rPr>
+            </w:pPr>
+            <w:r>
+              <w:rPr>
+                <w:rFonts w:ascii="Calibri" w:hAnsi="Calibri" w:cs="Calibri"/>
+                <w:sz w:val="22"/>
+                <w:szCs w:val="22"/>
+              </w:rPr>
+              <w:t xml:space="preserve">Pagina che </w:t>
+            </w:r>
+            <w:r>
+              <w:rPr>
+                <w:rFonts w:ascii="Calibri" w:hAnsi="Calibri" w:cs="Calibri"/>
+                <w:sz w:val="22"/>
+                <w:szCs w:val="22"/>
+              </w:rPr>
+              <w:t xml:space="preserve">permette al </w:t>
+            </w:r>
+            <w:proofErr w:type="spellStart"/>
+            <w:r>
+              <w:rPr>
+                <w:rFonts w:ascii="Calibri" w:hAnsi="Calibri" w:cs="Calibri"/>
+                <w:sz w:val="22"/>
+                <w:szCs w:val="22"/>
+              </w:rPr>
+              <w:t>Catalogue</w:t>
+            </w:r>
+            <w:proofErr w:type="spellEnd"/>
+            <w:r>
+              <w:rPr>
+                <w:rFonts w:ascii="Calibri" w:hAnsi="Calibri" w:cs="Calibri"/>
+                <w:sz w:val="22"/>
+                <w:szCs w:val="22"/>
+              </w:rPr>
+              <w:t xml:space="preserve"> Manager di memorizzare un nuovo libro oppure di modificare il prezzo di un libro esistente.</w:t>
+            </w:r>
+          </w:p>
+        </w:tc>
+      </w:tr>
+      <w:tr>
+        <w:trPr>
+          <w:trHeight w:val="536"/>
+        </w:trPr>
+        <w:tc>
+          <w:tcPr>
+            <w:tcW w:w="4870" w:type="dxa"/>
+            <w:tcBorders>
+              <w:left w:val="single" w:sz="4" w:space="0" w:color="000000"/>
+              <w:bottom w:val="single" w:sz="4" w:space="0" w:color="000000"/>
+            </w:tcBorders>
+            <w:shd w:val="clear" w:color="auto" w:fill="auto"/>
+          </w:tcPr>
+          <w:p>
+            <w:pPr>
+              <w:pStyle w:val="Contenutotabella"/>
+              <w:rPr>
+                <w:rFonts w:ascii="Calibri" w:hAnsi="Calibri" w:cs="Calibri"/>
+                <w:color w:val="000000"/>
+                <w:sz w:val="22"/>
+                <w:szCs w:val="22"/>
+              </w:rPr>
+            </w:pPr>
+            <w:proofErr w:type="spellStart"/>
+            <w:r>
+              <w:rPr>
+                <w:rFonts w:ascii="Calibri" w:hAnsi="Calibri" w:cs="Calibri"/>
+                <w:color w:val="000000"/>
+                <w:sz w:val="22"/>
+                <w:szCs w:val="22"/>
+              </w:rPr>
+              <w:t>CustomerEdit.jsp</w:t>
+            </w:r>
+            <w:proofErr w:type="spellEnd"/>
+          </w:p>
+        </w:tc>
+        <w:tc>
+          <w:tcPr>
+            <w:tcW w:w="4872" w:type="dxa"/>
+            <w:tcBorders>
+              <w:left w:val="single" w:sz="4" w:space="0" w:color="000000"/>
+              <w:bottom w:val="single" w:sz="4" w:space="0" w:color="000000"/>
+              <w:right w:val="single" w:sz="4" w:space="0" w:color="auto"/>
+            </w:tcBorders>
+            <w:shd w:val="clear" w:color="auto" w:fill="auto"/>
+          </w:tcPr>
+          <w:p>
+            <w:pPr>
+              <w:pStyle w:val="Contenutotabella"/>
+              <w:rPr>
+                <w:rFonts w:ascii="Calibri" w:hAnsi="Calibri" w:cs="Calibri"/>
+                <w:color w:val="000000"/>
+                <w:sz w:val="22"/>
+                <w:szCs w:val="22"/>
+              </w:rPr>
+            </w:pPr>
+            <w:r>
+              <w:rPr>
+                <w:rFonts w:ascii="Calibri" w:hAnsi="Calibri" w:cs="Calibri"/>
+                <w:color w:val="000000"/>
+                <w:sz w:val="22"/>
+                <w:szCs w:val="22"/>
+              </w:rPr>
+              <w:t>Pagina che permette all’utente registrato di modificare alcune delle proprie informazioni personali, quali l’immagine, la descrizione e la password.</w:t>
+            </w:r>
+          </w:p>
+        </w:tc>
+      </w:tr>
+      <w:tr>
+        <w:trPr>
+          <w:trHeight w:val="263"/>
+        </w:trPr>
+        <w:tc>
+          <w:tcPr>
+            <w:tcW w:w="4870" w:type="dxa"/>
+            <w:tcBorders>
+              <w:left w:val="single" w:sz="4" w:space="0" w:color="000000"/>
+              <w:bottom w:val="single" w:sz="4" w:space="0" w:color="000000"/>
+            </w:tcBorders>
+            <w:shd w:val="clear" w:color="auto" w:fill="auto"/>
+          </w:tcPr>
+          <w:p>
+            <w:pPr>
+              <w:pStyle w:val="Contenutotabella"/>
+              <w:rPr>
+                <w:rFonts w:ascii="Calibri" w:hAnsi="Calibri" w:cs="Calibri"/>
+                <w:color w:val="000000"/>
+                <w:sz w:val="22"/>
+                <w:szCs w:val="22"/>
+              </w:rPr>
+            </w:pPr>
+            <w:proofErr w:type="spellStart"/>
+            <w:r>
+              <w:rPr>
+                <w:rFonts w:ascii="Calibri" w:hAnsi="Calibri" w:cs="Calibri"/>
+                <w:color w:val="000000"/>
+                <w:sz w:val="22"/>
+                <w:szCs w:val="22"/>
+              </w:rPr>
+              <w:t>Followers.jsp</w:t>
+            </w:r>
+            <w:proofErr w:type="spellEnd"/>
+          </w:p>
+        </w:tc>
+        <w:tc>
+          <w:tcPr>
+            <w:tcW w:w="4872" w:type="dxa"/>
+            <w:tcBorders>
+              <w:left w:val="single" w:sz="4" w:space="0" w:color="000000"/>
+              <w:bottom w:val="single" w:sz="4" w:space="0" w:color="000000"/>
+              <w:right w:val="single" w:sz="4" w:space="0" w:color="auto"/>
+            </w:tcBorders>
+            <w:shd w:val="clear" w:color="auto" w:fill="auto"/>
+          </w:tcPr>
+          <w:p>
+            <w:pPr>
+              <w:pStyle w:val="Default"/>
+              <w:rPr>
+                <w:rFonts w:ascii="Calibri" w:hAnsi="Calibri" w:cs="Calibri"/>
+                <w:sz w:val="22"/>
+                <w:szCs w:val="22"/>
+              </w:rPr>
+            </w:pPr>
+            <w:r>
+              <w:rPr>
+                <w:rFonts w:ascii="Calibri" w:hAnsi="Calibri" w:cs="Calibri"/>
+                <w:sz w:val="22"/>
+                <w:szCs w:val="22"/>
+              </w:rPr>
+              <w:t>Pagina che mostra la lista dei seguiti/seguaci di un utente registrato.</w:t>
+            </w:r>
+            <w:r>
+              <w:rPr>
+                <w:rFonts w:ascii="Calibri" w:hAnsi="Calibri" w:cs="Calibri"/>
+                <w:sz w:val="22"/>
+                <w:szCs w:val="22"/>
+              </w:rPr>
+              <w:t xml:space="preserve"> </w:t>
+            </w:r>
+          </w:p>
+        </w:tc>
+      </w:tr>
+      <w:tr>
+        <w:trPr>
+          <w:trHeight w:val="536"/>
+        </w:trPr>
+        <w:tc>
+          <w:tcPr>
+            <w:tcW w:w="4870" w:type="dxa"/>
+            <w:tcBorders>
+              <w:left w:val="single" w:sz="4" w:space="0" w:color="000000"/>
+              <w:bottom w:val="single" w:sz="4" w:space="0" w:color="000000"/>
+            </w:tcBorders>
+            <w:shd w:val="clear" w:color="auto" w:fill="auto"/>
+          </w:tcPr>
+          <w:p>
+            <w:pPr>
+              <w:pStyle w:val="Contenutotabella"/>
+              <w:rPr>
+                <w:rFonts w:ascii="Calibri" w:hAnsi="Calibri" w:cs="Calibri"/>
+                <w:color w:val="000000"/>
+                <w:sz w:val="22"/>
+                <w:szCs w:val="22"/>
+              </w:rPr>
+            </w:pPr>
+            <w:proofErr w:type="spellStart"/>
+            <w:r>
+              <w:rPr>
+                <w:rFonts w:ascii="Calibri" w:hAnsi="Calibri" w:cs="Calibri"/>
+                <w:color w:val="000000"/>
+                <w:sz w:val="22"/>
+                <w:szCs w:val="22"/>
+              </w:rPr>
+              <w:t>Header.jsp</w:t>
+            </w:r>
+            <w:proofErr w:type="spellEnd"/>
+          </w:p>
+        </w:tc>
+        <w:tc>
+          <w:tcPr>
+            <w:tcW w:w="4872" w:type="dxa"/>
+            <w:tcBorders>
+              <w:left w:val="single" w:sz="4" w:space="0" w:color="000000"/>
+              <w:bottom w:val="single" w:sz="4" w:space="0" w:color="000000"/>
+              <w:right w:val="single" w:sz="4" w:space="0" w:color="auto"/>
+            </w:tcBorders>
+            <w:shd w:val="clear" w:color="auto" w:fill="auto"/>
+          </w:tcPr>
+          <w:p>
+            <w:pPr>
+              <w:pStyle w:val="Contenutotabella"/>
+              <w:rPr>
+                <w:rFonts w:ascii="Calibri" w:hAnsi="Calibri" w:cs="Calibri"/>
+                <w:color w:val="000000"/>
+                <w:sz w:val="22"/>
+                <w:szCs w:val="22"/>
+              </w:rPr>
+            </w:pPr>
+            <w:r>
+              <w:rPr>
+                <w:rFonts w:ascii="Calibri" w:hAnsi="Calibri" w:cs="Calibri"/>
+                <w:color w:val="000000"/>
+                <w:sz w:val="22"/>
+                <w:szCs w:val="22"/>
+              </w:rPr>
+              <w:t xml:space="preserve">Pagina che viene inclusa in tutte le altre pagine e che rappresenta il menu </w:t>
+            </w:r>
+            <w:r>
+              <w:rPr>
+                <w:rFonts w:ascii="Calibri" w:hAnsi="Calibri" w:cs="Calibri"/>
+                <w:color w:val="000000"/>
+                <w:sz w:val="22"/>
+                <w:szCs w:val="22"/>
+              </w:rPr>
+              <w:t xml:space="preserve">orizzontale </w:t>
+            </w:r>
+            <w:proofErr w:type="spellStart"/>
+            <w:r>
+              <w:rPr>
+                <w:rFonts w:ascii="Calibri" w:hAnsi="Calibri" w:cs="Calibri"/>
+                <w:color w:val="000000"/>
+                <w:sz w:val="22"/>
+                <w:szCs w:val="22"/>
+              </w:rPr>
+              <w:t>navigazionale</w:t>
+            </w:r>
+            <w:proofErr w:type="spellEnd"/>
+            <w:r>
+              <w:rPr>
+                <w:rFonts w:ascii="Calibri" w:hAnsi="Calibri" w:cs="Calibri"/>
+                <w:color w:val="000000"/>
+                <w:sz w:val="22"/>
+                <w:szCs w:val="22"/>
+              </w:rPr>
+              <w:t>.</w:t>
+            </w:r>
+          </w:p>
+        </w:tc>
+      </w:tr>
+      <w:tr>
+        <w:trPr>
+          <w:trHeight w:val="263"/>
+        </w:trPr>
+        <w:tc>
+          <w:tcPr>
+            <w:tcW w:w="4870" w:type="dxa"/>
+            <w:tcBorders>
+              <w:left w:val="single" w:sz="4" w:space="0" w:color="000000"/>
+              <w:bottom w:val="single" w:sz="4" w:space="0" w:color="000000"/>
+            </w:tcBorders>
+            <w:shd w:val="clear" w:color="auto" w:fill="auto"/>
+          </w:tcPr>
+          <w:p>
+            <w:pPr>
+              <w:pStyle w:val="Contenutotabella"/>
+              <w:rPr>
+                <w:rFonts w:ascii="Calibri" w:hAnsi="Calibri" w:cs="Calibri"/>
+                <w:color w:val="000000"/>
+                <w:sz w:val="22"/>
+                <w:szCs w:val="22"/>
+              </w:rPr>
+            </w:pPr>
+            <w:proofErr w:type="spellStart"/>
+            <w:r>
+              <w:rPr>
+                <w:rFonts w:ascii="Calibri" w:hAnsi="Calibri" w:cs="Calibri"/>
+                <w:color w:val="000000"/>
+                <w:sz w:val="22"/>
+                <w:szCs w:val="22"/>
+              </w:rPr>
+              <w:t>Index.jsp</w:t>
+            </w:r>
+            <w:proofErr w:type="spellEnd"/>
+          </w:p>
+        </w:tc>
+        <w:tc>
+          <w:tcPr>
+            <w:tcW w:w="4872" w:type="dxa"/>
+            <w:tcBorders>
+              <w:left w:val="single" w:sz="4" w:space="0" w:color="000000"/>
+              <w:bottom w:val="single" w:sz="4" w:space="0" w:color="000000"/>
+              <w:right w:val="single" w:sz="4" w:space="0" w:color="auto"/>
+            </w:tcBorders>
+            <w:shd w:val="clear" w:color="auto" w:fill="auto"/>
+          </w:tcPr>
+          <w:p>
+            <w:pPr>
+              <w:pStyle w:val="Default"/>
+              <w:rPr>
+                <w:rFonts w:ascii="Calibri" w:hAnsi="Calibri" w:cs="Calibri"/>
+                <w:sz w:val="22"/>
+                <w:szCs w:val="22"/>
+              </w:rPr>
+            </w:pPr>
+            <w:r>
+              <w:rPr>
+                <w:rFonts w:ascii="Calibri" w:hAnsi="Calibri" w:cs="Calibri"/>
+                <w:sz w:val="22"/>
+                <w:szCs w:val="22"/>
+              </w:rPr>
+              <w:t>Pagina che rappresenta l’homepage del sito ed è la prima pagina che l’utente vede all’avvio del sistema.</w:t>
+            </w:r>
+          </w:p>
+        </w:tc>
+      </w:tr>
+      <w:tr>
+        <w:trPr>
+          <w:trHeight w:val="536"/>
+        </w:trPr>
+        <w:tc>
+          <w:tcPr>
+            <w:tcW w:w="4870" w:type="dxa"/>
+            <w:tcBorders>
+              <w:left w:val="single" w:sz="4" w:space="0" w:color="000000"/>
+              <w:bottom w:val="single" w:sz="4" w:space="0" w:color="000000"/>
+            </w:tcBorders>
+            <w:shd w:val="clear" w:color="auto" w:fill="auto"/>
+          </w:tcPr>
+          <w:p>
+            <w:pPr>
+              <w:pStyle w:val="Contenutotabella"/>
+              <w:rPr>
+                <w:rFonts w:ascii="Calibri" w:hAnsi="Calibri" w:cs="Calibri"/>
+                <w:color w:val="000000"/>
+                <w:sz w:val="22"/>
+                <w:szCs w:val="22"/>
+              </w:rPr>
+            </w:pPr>
+            <w:proofErr w:type="spellStart"/>
+            <w:r>
+              <w:rPr>
+                <w:rFonts w:ascii="Calibri" w:hAnsi="Calibri" w:cs="Calibri"/>
+                <w:color w:val="000000"/>
+                <w:sz w:val="22"/>
+                <w:szCs w:val="22"/>
+              </w:rPr>
+              <w:t>Libri.jsp</w:t>
+            </w:r>
+            <w:proofErr w:type="spellEnd"/>
+          </w:p>
+        </w:tc>
+        <w:tc>
+          <w:tcPr>
+            <w:tcW w:w="4872" w:type="dxa"/>
+            <w:tcBorders>
+              <w:left w:val="single" w:sz="4" w:space="0" w:color="000000"/>
+              <w:bottom w:val="single" w:sz="4" w:space="0" w:color="000000"/>
+              <w:right w:val="single" w:sz="4" w:space="0" w:color="auto"/>
+            </w:tcBorders>
+            <w:shd w:val="clear" w:color="auto" w:fill="auto"/>
+          </w:tcPr>
+          <w:p>
+            <w:pPr>
+              <w:pStyle w:val="Contenutotabella"/>
+              <w:rPr>
+                <w:rFonts w:ascii="Calibri" w:hAnsi="Calibri" w:cs="Calibri"/>
+                <w:color w:val="000000"/>
+                <w:sz w:val="22"/>
+                <w:szCs w:val="22"/>
+              </w:rPr>
+            </w:pPr>
+            <w:r>
+              <w:rPr>
+                <w:rFonts w:ascii="Calibri" w:hAnsi="Calibri" w:cs="Calibri"/>
+                <w:color w:val="000000"/>
+                <w:sz w:val="22"/>
+                <w:szCs w:val="22"/>
+              </w:rPr>
+              <w:t xml:space="preserve">Pagina che mostra al </w:t>
+            </w:r>
+            <w:proofErr w:type="spellStart"/>
+            <w:r>
+              <w:rPr>
+                <w:rFonts w:ascii="Calibri" w:hAnsi="Calibri" w:cs="Calibri"/>
+                <w:color w:val="000000"/>
+                <w:sz w:val="22"/>
+                <w:szCs w:val="22"/>
+              </w:rPr>
+              <w:t>Catalogue</w:t>
+            </w:r>
+            <w:proofErr w:type="spellEnd"/>
+            <w:r>
+              <w:rPr>
+                <w:rFonts w:ascii="Calibri" w:hAnsi="Calibri" w:cs="Calibri"/>
+                <w:color w:val="000000"/>
+                <w:sz w:val="22"/>
+                <w:szCs w:val="22"/>
+              </w:rPr>
+              <w:t xml:space="preserve"> Manager la lista di tutti i libri, che siano essi presenti o meno nel catalogo.</w:t>
+            </w:r>
+          </w:p>
+        </w:tc>
+      </w:tr>
+      <w:bookmarkEnd w:id="10"/>
+      <w:tr>
+        <w:trPr>
+          <w:trHeight w:val="263"/>
+        </w:trPr>
+        <w:tc>
+          <w:tcPr>
+            <w:tcW w:w="4870" w:type="dxa"/>
+            <w:tcBorders>
+              <w:left w:val="single" w:sz="4" w:space="0" w:color="000000"/>
+              <w:bottom w:val="single" w:sz="4" w:space="0" w:color="000000"/>
+            </w:tcBorders>
+            <w:shd w:val="clear" w:color="auto" w:fill="auto"/>
+          </w:tcPr>
+          <w:p>
+            <w:pPr>
+              <w:pStyle w:val="Contenutotabella"/>
+              <w:rPr>
+                <w:rFonts w:ascii="Calibri" w:hAnsi="Calibri" w:cs="Calibri"/>
+                <w:color w:val="000000"/>
+                <w:sz w:val="22"/>
+                <w:szCs w:val="22"/>
+              </w:rPr>
+            </w:pPr>
+            <w:proofErr w:type="spellStart"/>
+            <w:r>
+              <w:rPr>
+                <w:rFonts w:ascii="Calibri" w:hAnsi="Calibri" w:cs="Calibri"/>
+                <w:color w:val="000000"/>
+                <w:sz w:val="22"/>
+                <w:szCs w:val="22"/>
+              </w:rPr>
+              <w:t>NewTicket.jsp</w:t>
+            </w:r>
+            <w:proofErr w:type="spellEnd"/>
+          </w:p>
+        </w:tc>
+        <w:tc>
+          <w:tcPr>
+            <w:tcW w:w="4872" w:type="dxa"/>
+            <w:tcBorders>
+              <w:left w:val="single" w:sz="4" w:space="0" w:color="000000"/>
+              <w:bottom w:val="single" w:sz="4" w:space="0" w:color="000000"/>
+              <w:right w:val="single" w:sz="4" w:space="0" w:color="auto"/>
+            </w:tcBorders>
+            <w:shd w:val="clear" w:color="auto" w:fill="auto"/>
+          </w:tcPr>
+          <w:p>
+            <w:pPr>
+              <w:pStyle w:val="Default"/>
+              <w:rPr>
+                <w:rFonts w:ascii="Calibri" w:hAnsi="Calibri" w:cs="Calibri"/>
+                <w:sz w:val="22"/>
+                <w:szCs w:val="22"/>
+              </w:rPr>
+            </w:pPr>
+            <w:r>
+              <w:rPr>
+                <w:rFonts w:ascii="Calibri" w:hAnsi="Calibri" w:cs="Calibri"/>
+                <w:sz w:val="22"/>
+                <w:szCs w:val="22"/>
+              </w:rPr>
+              <w:t>Pagina che</w:t>
+            </w:r>
+            <w:r>
+              <w:rPr>
+                <w:rFonts w:ascii="Calibri" w:hAnsi="Calibri" w:cs="Calibri"/>
+                <w:sz w:val="22"/>
+                <w:szCs w:val="22"/>
+              </w:rPr>
+              <w:t xml:space="preserve"> consente a un utente (registrato o meno) di inviare un ticket a un admin (Customer Manager oppure System Manager)</w:t>
+            </w:r>
+            <w:r>
+              <w:rPr>
+                <w:rFonts w:ascii="Calibri" w:hAnsi="Calibri" w:cs="Calibri"/>
+                <w:sz w:val="22"/>
+                <w:szCs w:val="22"/>
+              </w:rPr>
+              <w:t>.</w:t>
+            </w:r>
+          </w:p>
+        </w:tc>
+      </w:tr>
+      <w:tr>
+        <w:trPr>
+          <w:trHeight w:val="536"/>
+        </w:trPr>
+        <w:tc>
+          <w:tcPr>
+            <w:tcW w:w="4870" w:type="dxa"/>
+            <w:tcBorders>
+              <w:left w:val="single" w:sz="4" w:space="0" w:color="000000"/>
+              <w:bottom w:val="single" w:sz="4" w:space="0" w:color="000000"/>
+            </w:tcBorders>
+            <w:shd w:val="clear" w:color="auto" w:fill="auto"/>
+          </w:tcPr>
+          <w:p>
+            <w:pPr>
+              <w:pStyle w:val="Contenutotabella"/>
+              <w:rPr>
+                <w:rFonts w:ascii="Calibri" w:hAnsi="Calibri" w:cs="Calibri"/>
+                <w:color w:val="000000"/>
+                <w:sz w:val="22"/>
+                <w:szCs w:val="22"/>
+              </w:rPr>
+            </w:pPr>
+            <w:proofErr w:type="spellStart"/>
+            <w:r>
+              <w:rPr>
+                <w:rFonts w:ascii="Calibri" w:hAnsi="Calibri" w:cs="Calibri"/>
+                <w:color w:val="000000"/>
+                <w:sz w:val="22"/>
+                <w:szCs w:val="22"/>
+              </w:rPr>
+              <w:t>Pagina_libro.jsp</w:t>
+            </w:r>
+            <w:proofErr w:type="spellEnd"/>
+          </w:p>
+        </w:tc>
+        <w:tc>
+          <w:tcPr>
+            <w:tcW w:w="4872" w:type="dxa"/>
+            <w:tcBorders>
+              <w:left w:val="single" w:sz="4" w:space="0" w:color="000000"/>
+              <w:bottom w:val="single" w:sz="4" w:space="0" w:color="000000"/>
+              <w:right w:val="single" w:sz="4" w:space="0" w:color="auto"/>
+            </w:tcBorders>
+            <w:shd w:val="clear" w:color="auto" w:fill="auto"/>
+          </w:tcPr>
+          <w:p>
+            <w:pPr>
+              <w:pStyle w:val="Contenutotabella"/>
+              <w:rPr>
+                <w:rFonts w:ascii="Calibri" w:hAnsi="Calibri" w:cs="Calibri"/>
+                <w:color w:val="000000"/>
+                <w:sz w:val="22"/>
+                <w:szCs w:val="22"/>
+              </w:rPr>
+            </w:pPr>
+            <w:r>
+              <w:rPr>
+                <w:rFonts w:ascii="Calibri" w:hAnsi="Calibri" w:cs="Calibri"/>
+                <w:color w:val="000000"/>
+                <w:sz w:val="22"/>
+                <w:szCs w:val="22"/>
+              </w:rPr>
+              <w:t xml:space="preserve">Pagina che mostra </w:t>
+            </w:r>
+            <w:r>
+              <w:rPr>
+                <w:rFonts w:ascii="Calibri" w:hAnsi="Calibri" w:cs="Calibri"/>
+                <w:color w:val="000000"/>
+                <w:sz w:val="22"/>
+                <w:szCs w:val="22"/>
+              </w:rPr>
+              <w:t xml:space="preserve">il libro e tutte le sue informazioni, consentendo all’utente registrato di svolgere delle operazioni su di esso (ad esempio, aggiungerlo al carrello oppure ad una </w:t>
+            </w:r>
+            <w:proofErr w:type="spellStart"/>
+            <w:r>
+              <w:rPr>
+                <w:rFonts w:ascii="Calibri" w:hAnsi="Calibri" w:cs="Calibri"/>
+                <w:color w:val="000000"/>
+                <w:sz w:val="22"/>
+                <w:szCs w:val="22"/>
+              </w:rPr>
+              <w:t>booklist</w:t>
+            </w:r>
+            <w:proofErr w:type="spellEnd"/>
+            <w:r>
+              <w:rPr>
+                <w:rFonts w:ascii="Calibri" w:hAnsi="Calibri" w:cs="Calibri"/>
+                <w:color w:val="000000"/>
+                <w:sz w:val="22"/>
+                <w:szCs w:val="22"/>
+              </w:rPr>
+              <w:t>, recensirlo …)</w:t>
+            </w:r>
+          </w:p>
+        </w:tc>
+      </w:tr>
+      <w:tr>
+        <w:trPr>
+          <w:trHeight w:val="263"/>
+        </w:trPr>
+        <w:tc>
+          <w:tcPr>
+            <w:tcW w:w="4870" w:type="dxa"/>
+            <w:tcBorders>
+              <w:left w:val="single" w:sz="4" w:space="0" w:color="000000"/>
+              <w:bottom w:val="single" w:sz="4" w:space="0" w:color="000000"/>
+            </w:tcBorders>
+            <w:shd w:val="clear" w:color="auto" w:fill="auto"/>
+          </w:tcPr>
+          <w:p>
+            <w:pPr>
+              <w:pStyle w:val="Contenutotabella"/>
+              <w:rPr>
+                <w:rFonts w:ascii="Calibri" w:hAnsi="Calibri" w:cs="Calibri"/>
+                <w:color w:val="000000"/>
+                <w:sz w:val="22"/>
+                <w:szCs w:val="22"/>
+              </w:rPr>
+            </w:pPr>
+            <w:proofErr w:type="spellStart"/>
+            <w:r>
+              <w:rPr>
+                <w:rFonts w:ascii="Calibri" w:hAnsi="Calibri" w:cs="Calibri"/>
+                <w:color w:val="000000"/>
+                <w:sz w:val="22"/>
+                <w:szCs w:val="22"/>
+              </w:rPr>
+              <w:t>Payment_info.jsp</w:t>
+            </w:r>
+            <w:proofErr w:type="spellEnd"/>
+          </w:p>
+          <w:p>
+            <w:pPr>
+              <w:pStyle w:val="Contenutotabella"/>
+              <w:rPr>
+                <w:rFonts w:ascii="Calibri" w:hAnsi="Calibri" w:cs="Calibri"/>
+                <w:color w:val="000000"/>
+                <w:sz w:val="22"/>
+                <w:szCs w:val="22"/>
+              </w:rPr>
+            </w:pPr>
+          </w:p>
+        </w:tc>
+        <w:tc>
+          <w:tcPr>
+            <w:tcW w:w="4872" w:type="dxa"/>
+            <w:tcBorders>
+              <w:left w:val="single" w:sz="4" w:space="0" w:color="000000"/>
+              <w:bottom w:val="single" w:sz="4" w:space="0" w:color="000000"/>
+              <w:right w:val="single" w:sz="4" w:space="0" w:color="auto"/>
+            </w:tcBorders>
+            <w:shd w:val="clear" w:color="auto" w:fill="auto"/>
+          </w:tcPr>
+          <w:p>
+            <w:pPr>
+              <w:pStyle w:val="Default"/>
+              <w:rPr>
+                <w:rFonts w:ascii="Calibri" w:hAnsi="Calibri" w:cs="Calibri"/>
+                <w:sz w:val="22"/>
+                <w:szCs w:val="22"/>
+              </w:rPr>
+            </w:pPr>
+            <w:r>
+              <w:rPr>
+                <w:rFonts w:ascii="Calibri" w:hAnsi="Calibri" w:cs="Calibri"/>
+                <w:sz w:val="22"/>
+                <w:szCs w:val="22"/>
+              </w:rPr>
+              <w:t xml:space="preserve">Pagina </w:t>
+            </w:r>
+            <w:r>
+              <w:rPr>
+                <w:rFonts w:ascii="Calibri" w:hAnsi="Calibri" w:cs="Calibri"/>
+                <w:sz w:val="22"/>
+                <w:szCs w:val="22"/>
+              </w:rPr>
+              <w:t>che permette a un utente registrato di effettuare un ordine, inserendo il metodo di pagamento che si vuole utilizzare.</w:t>
+            </w:r>
+          </w:p>
+        </w:tc>
+      </w:tr>
+      <w:tr>
+        <w:trPr>
+          <w:trHeight w:val="536"/>
+        </w:trPr>
+        <w:tc>
+          <w:tcPr>
+            <w:tcW w:w="4870" w:type="dxa"/>
+            <w:tcBorders>
+              <w:left w:val="single" w:sz="4" w:space="0" w:color="000000"/>
+              <w:bottom w:val="single" w:sz="4" w:space="0" w:color="000000"/>
+            </w:tcBorders>
+            <w:shd w:val="clear" w:color="auto" w:fill="auto"/>
+          </w:tcPr>
+          <w:p>
+            <w:pPr>
+              <w:pStyle w:val="Contenutotabella"/>
+              <w:rPr>
+                <w:rFonts w:ascii="Calibri" w:hAnsi="Calibri" w:cs="Calibri"/>
+                <w:color w:val="000000"/>
+                <w:sz w:val="22"/>
+                <w:szCs w:val="22"/>
+              </w:rPr>
+            </w:pPr>
+            <w:proofErr w:type="spellStart"/>
+            <w:r>
+              <w:rPr>
+                <w:rFonts w:ascii="Calibri" w:hAnsi="Calibri" w:cs="Calibri"/>
+                <w:color w:val="000000"/>
+                <w:sz w:val="22"/>
+                <w:szCs w:val="22"/>
+              </w:rPr>
+              <w:t>Registration.jsp</w:t>
+            </w:r>
+            <w:proofErr w:type="spellEnd"/>
+          </w:p>
+        </w:tc>
+        <w:tc>
+          <w:tcPr>
+            <w:tcW w:w="4872" w:type="dxa"/>
+            <w:tcBorders>
+              <w:left w:val="single" w:sz="4" w:space="0" w:color="000000"/>
+              <w:bottom w:val="single" w:sz="4" w:space="0" w:color="000000"/>
+              <w:right w:val="single" w:sz="4" w:space="0" w:color="auto"/>
+            </w:tcBorders>
+            <w:shd w:val="clear" w:color="auto" w:fill="auto"/>
+          </w:tcPr>
+          <w:p>
+            <w:pPr>
+              <w:pStyle w:val="Contenutotabella"/>
+              <w:rPr>
+                <w:rFonts w:ascii="Calibri" w:hAnsi="Calibri" w:cs="Calibri"/>
+                <w:color w:val="000000"/>
+                <w:sz w:val="22"/>
+                <w:szCs w:val="22"/>
+              </w:rPr>
+            </w:pPr>
+            <w:r>
+              <w:rPr>
+                <w:rFonts w:ascii="Calibri" w:hAnsi="Calibri" w:cs="Calibri"/>
+                <w:color w:val="000000"/>
+                <w:sz w:val="22"/>
+                <w:szCs w:val="22"/>
+              </w:rPr>
+              <w:t xml:space="preserve">Pagina che permette </w:t>
+            </w:r>
+            <w:r>
+              <w:rPr>
+                <w:rFonts w:ascii="Calibri" w:hAnsi="Calibri" w:cs="Calibri"/>
+                <w:color w:val="000000"/>
+                <w:sz w:val="22"/>
+                <w:szCs w:val="22"/>
+              </w:rPr>
+              <w:t>ad un utente di poter effettuare la registrazione alla piattaforma, inserendo dati corretti (che rispettino il formato e i vincoli).</w:t>
+            </w:r>
+          </w:p>
+        </w:tc>
+      </w:tr>
+      <w:tr>
+        <w:trPr>
+          <w:trHeight w:val="263"/>
+        </w:trPr>
+        <w:tc>
+          <w:tcPr>
+            <w:tcW w:w="4870" w:type="dxa"/>
+            <w:tcBorders>
+              <w:left w:val="single" w:sz="4" w:space="0" w:color="000000"/>
+              <w:bottom w:val="single" w:sz="4" w:space="0" w:color="000000"/>
+            </w:tcBorders>
+            <w:shd w:val="clear" w:color="auto" w:fill="auto"/>
+          </w:tcPr>
+          <w:p>
+            <w:pPr>
+              <w:pStyle w:val="Contenutotabella"/>
+              <w:rPr>
+                <w:rFonts w:ascii="Calibri" w:hAnsi="Calibri" w:cs="Calibri"/>
+                <w:color w:val="000000"/>
+                <w:sz w:val="22"/>
+                <w:szCs w:val="22"/>
+              </w:rPr>
+            </w:pPr>
+            <w:proofErr w:type="spellStart"/>
+            <w:r>
+              <w:rPr>
+                <w:rFonts w:ascii="Calibri" w:hAnsi="Calibri" w:cs="Calibri"/>
+                <w:color w:val="000000"/>
+                <w:sz w:val="22"/>
+                <w:szCs w:val="22"/>
+              </w:rPr>
+              <w:t>Ricerca.jsp</w:t>
+            </w:r>
+            <w:proofErr w:type="spellEnd"/>
+          </w:p>
+        </w:tc>
+        <w:tc>
+          <w:tcPr>
+            <w:tcW w:w="4872" w:type="dxa"/>
+            <w:tcBorders>
+              <w:left w:val="single" w:sz="4" w:space="0" w:color="000000"/>
+              <w:bottom w:val="single" w:sz="4" w:space="0" w:color="000000"/>
+              <w:right w:val="single" w:sz="4" w:space="0" w:color="auto"/>
+            </w:tcBorders>
+            <w:shd w:val="clear" w:color="auto" w:fill="auto"/>
+          </w:tcPr>
+          <w:p>
+            <w:pPr>
+              <w:pStyle w:val="Default"/>
+              <w:rPr>
+                <w:rFonts w:ascii="Calibri" w:hAnsi="Calibri" w:cs="Calibri"/>
+                <w:sz w:val="22"/>
+                <w:szCs w:val="22"/>
+              </w:rPr>
+            </w:pPr>
+            <w:r>
+              <w:rPr>
+                <w:rFonts w:ascii="Calibri" w:hAnsi="Calibri" w:cs="Calibri"/>
+                <w:sz w:val="22"/>
+                <w:szCs w:val="22"/>
+              </w:rPr>
+              <w:t>P</w:t>
+            </w:r>
+            <w:r>
+              <w:rPr>
+                <w:rFonts w:ascii="Calibri" w:hAnsi="Calibri" w:cs="Calibri"/>
+                <w:sz w:val="22"/>
+                <w:szCs w:val="22"/>
+              </w:rPr>
+              <w:t>agina che mostra i risultati della ricerca effettuata oppure un messaggio di errore se non è stato trovato nessun libro.</w:t>
+            </w:r>
+          </w:p>
+        </w:tc>
+      </w:tr>
+      <w:tr>
+        <w:trPr>
+          <w:trHeight w:val="536"/>
+        </w:trPr>
+        <w:tc>
+          <w:tcPr>
+            <w:tcW w:w="4870" w:type="dxa"/>
+            <w:tcBorders>
+              <w:left w:val="single" w:sz="4" w:space="0" w:color="000000"/>
+              <w:bottom w:val="single" w:sz="4" w:space="0" w:color="000000"/>
+            </w:tcBorders>
+            <w:shd w:val="clear" w:color="auto" w:fill="auto"/>
+          </w:tcPr>
+          <w:p>
+            <w:pPr>
+              <w:pStyle w:val="Contenutotabella"/>
+              <w:rPr>
+                <w:rFonts w:ascii="Calibri" w:hAnsi="Calibri" w:cs="Calibri"/>
+                <w:color w:val="000000"/>
+                <w:sz w:val="22"/>
+                <w:szCs w:val="22"/>
+              </w:rPr>
+            </w:pPr>
+            <w:proofErr w:type="spellStart"/>
+            <w:r>
+              <w:rPr>
+                <w:rFonts w:ascii="Calibri" w:hAnsi="Calibri" w:cs="Calibri"/>
+                <w:color w:val="000000"/>
+                <w:sz w:val="22"/>
+                <w:szCs w:val="22"/>
+              </w:rPr>
+              <w:t>ScegliBooklist.jsp</w:t>
+            </w:r>
+            <w:proofErr w:type="spellEnd"/>
+          </w:p>
+        </w:tc>
+        <w:tc>
+          <w:tcPr>
+            <w:tcW w:w="4872" w:type="dxa"/>
+            <w:tcBorders>
+              <w:left w:val="single" w:sz="4" w:space="0" w:color="000000"/>
+              <w:bottom w:val="single" w:sz="4" w:space="0" w:color="000000"/>
+              <w:right w:val="single" w:sz="4" w:space="0" w:color="auto"/>
+            </w:tcBorders>
+            <w:shd w:val="clear" w:color="auto" w:fill="auto"/>
+          </w:tcPr>
+          <w:p>
+            <w:pPr>
+              <w:pStyle w:val="Contenutotabella"/>
+              <w:rPr>
+                <w:rFonts w:ascii="Calibri" w:hAnsi="Calibri" w:cs="Calibri"/>
+                <w:color w:val="000000"/>
+                <w:sz w:val="22"/>
+                <w:szCs w:val="22"/>
+              </w:rPr>
+            </w:pPr>
+            <w:r>
+              <w:rPr>
+                <w:rFonts w:ascii="Calibri" w:hAnsi="Calibri" w:cs="Calibri"/>
+                <w:color w:val="000000"/>
+                <w:sz w:val="22"/>
+                <w:szCs w:val="22"/>
+              </w:rPr>
+              <w:t xml:space="preserve">Pagina che mostra all’utente tutte le </w:t>
+            </w:r>
+            <w:proofErr w:type="spellStart"/>
+            <w:r>
+              <w:rPr>
+                <w:rFonts w:ascii="Calibri" w:hAnsi="Calibri" w:cs="Calibri"/>
+                <w:color w:val="000000"/>
+                <w:sz w:val="22"/>
+                <w:szCs w:val="22"/>
+              </w:rPr>
+              <w:t>booklist</w:t>
+            </w:r>
+            <w:proofErr w:type="spellEnd"/>
+            <w:r>
+              <w:rPr>
+                <w:rFonts w:ascii="Calibri" w:hAnsi="Calibri" w:cs="Calibri"/>
+                <w:color w:val="000000"/>
+                <w:sz w:val="22"/>
+                <w:szCs w:val="22"/>
+              </w:rPr>
+              <w:t xml:space="preserve"> di sua proprietà, a cui può aggiungere un libro.</w:t>
+            </w:r>
+          </w:p>
+        </w:tc>
+      </w:tr>
+      <w:tr>
+        <w:trPr>
+          <w:trHeight w:val="263"/>
+        </w:trPr>
+        <w:tc>
+          <w:tcPr>
+            <w:tcW w:w="4870" w:type="dxa"/>
+            <w:tcBorders>
+              <w:left w:val="single" w:sz="4" w:space="0" w:color="000000"/>
+              <w:bottom w:val="single" w:sz="4" w:space="0" w:color="000000"/>
+            </w:tcBorders>
+            <w:shd w:val="clear" w:color="auto" w:fill="auto"/>
+          </w:tcPr>
+          <w:p>
+            <w:pPr>
+              <w:pStyle w:val="Contenutotabella"/>
+              <w:rPr>
+                <w:rFonts w:ascii="Calibri" w:hAnsi="Calibri" w:cs="Calibri"/>
+                <w:color w:val="000000"/>
+                <w:sz w:val="22"/>
+                <w:szCs w:val="22"/>
+              </w:rPr>
+            </w:pPr>
+          </w:p>
+        </w:tc>
+        <w:tc>
+          <w:tcPr>
+            <w:tcW w:w="4872" w:type="dxa"/>
+            <w:tcBorders>
+              <w:left w:val="single" w:sz="4" w:space="0" w:color="000000"/>
+              <w:bottom w:val="single" w:sz="4" w:space="0" w:color="000000"/>
+              <w:right w:val="single" w:sz="4" w:space="0" w:color="auto"/>
+            </w:tcBorders>
+            <w:shd w:val="clear" w:color="auto" w:fill="auto"/>
+          </w:tcPr>
+          <w:p>
+            <w:pPr>
+              <w:pStyle w:val="Default"/>
+              <w:rPr>
+                <w:rFonts w:ascii="Calibri" w:hAnsi="Calibri" w:cs="Calibri"/>
+                <w:sz w:val="22"/>
+                <w:szCs w:val="22"/>
+              </w:rPr>
+            </w:pPr>
+            <w:r>
+              <w:rPr>
+                <w:rFonts w:ascii="Calibri" w:hAnsi="Calibri" w:cs="Calibri"/>
+                <w:sz w:val="22"/>
+                <w:szCs w:val="22"/>
+              </w:rPr>
+              <w:t>Pagina che rappresenta l’homepage del sito ed è la prima pagina che l’utente vede all’avvio del sistema.</w:t>
+            </w:r>
+          </w:p>
+        </w:tc>
+      </w:tr>
+      <w:tr>
+        <w:trPr>
+          <w:trHeight w:val="536"/>
+        </w:trPr>
+        <w:tc>
+          <w:tcPr>
+            <w:tcW w:w="4870" w:type="dxa"/>
+            <w:tcBorders>
+              <w:left w:val="single" w:sz="4" w:space="0" w:color="000000"/>
+              <w:bottom w:val="single" w:sz="4" w:space="0" w:color="000000"/>
+            </w:tcBorders>
+            <w:shd w:val="clear" w:color="auto" w:fill="auto"/>
+          </w:tcPr>
+          <w:p>
+            <w:pPr>
+              <w:pStyle w:val="Contenutotabella"/>
+              <w:rPr>
+                <w:rFonts w:ascii="Calibri" w:hAnsi="Calibri" w:cs="Calibri"/>
+                <w:color w:val="000000"/>
+                <w:sz w:val="22"/>
+                <w:szCs w:val="22"/>
+              </w:rPr>
+            </w:pPr>
+            <w:bookmarkStart w:id="11" w:name="_Hlk63549797"/>
+            <w:proofErr w:type="spellStart"/>
+            <w:r>
+              <w:rPr>
+                <w:rFonts w:ascii="Calibri" w:hAnsi="Calibri" w:cs="Calibri"/>
+                <w:color w:val="000000"/>
+                <w:sz w:val="22"/>
+                <w:szCs w:val="22"/>
+              </w:rPr>
+              <w:t>Utenti.jsp</w:t>
+            </w:r>
+            <w:proofErr w:type="spellEnd"/>
+          </w:p>
+        </w:tc>
+        <w:tc>
+          <w:tcPr>
+            <w:tcW w:w="4872" w:type="dxa"/>
+            <w:tcBorders>
+              <w:left w:val="single" w:sz="4" w:space="0" w:color="000000"/>
+              <w:bottom w:val="single" w:sz="4" w:space="0" w:color="000000"/>
+              <w:right w:val="single" w:sz="4" w:space="0" w:color="auto"/>
+            </w:tcBorders>
+            <w:shd w:val="clear" w:color="auto" w:fill="auto"/>
+          </w:tcPr>
+          <w:p>
+            <w:pPr>
+              <w:pStyle w:val="Contenutotabella"/>
+              <w:rPr>
+                <w:rFonts w:ascii="Calibri" w:hAnsi="Calibri" w:cs="Calibri"/>
+                <w:color w:val="000000"/>
+                <w:sz w:val="22"/>
+                <w:szCs w:val="22"/>
+              </w:rPr>
+            </w:pPr>
+            <w:r>
+              <w:rPr>
+                <w:rFonts w:ascii="Calibri" w:hAnsi="Calibri" w:cs="Calibri"/>
+                <w:color w:val="000000"/>
+                <w:sz w:val="22"/>
+                <w:szCs w:val="22"/>
+              </w:rPr>
+              <w:t xml:space="preserve">Pagina che mostra al </w:t>
+            </w:r>
+            <w:r>
+              <w:rPr>
+                <w:rFonts w:ascii="Calibri" w:hAnsi="Calibri" w:cs="Calibri"/>
+                <w:color w:val="000000"/>
+                <w:sz w:val="22"/>
+                <w:szCs w:val="22"/>
+              </w:rPr>
+              <w:t>Customer</w:t>
+            </w:r>
+            <w:r>
+              <w:rPr>
+                <w:rFonts w:ascii="Calibri" w:hAnsi="Calibri" w:cs="Calibri"/>
+                <w:color w:val="000000"/>
+                <w:sz w:val="22"/>
+                <w:szCs w:val="22"/>
+              </w:rPr>
+              <w:t xml:space="preserve"> Manager la lista di tutti </w:t>
+            </w:r>
+            <w:r>
+              <w:rPr>
+                <w:rFonts w:ascii="Calibri" w:hAnsi="Calibri" w:cs="Calibri"/>
+                <w:color w:val="000000"/>
+                <w:sz w:val="22"/>
+                <w:szCs w:val="22"/>
+              </w:rPr>
+              <w:t>gli utenti e le loro informazioni personali, ognuno dei quali può essere poi rimosso.</w:t>
+            </w:r>
+          </w:p>
+        </w:tc>
+      </w:tr>
+      <w:bookmarkEnd w:id="11"/>
+      <w:tr>
+        <w:trPr>
+          <w:trHeight w:val="536"/>
+        </w:trPr>
+        <w:tc>
+          <w:tcPr>
+            <w:tcW w:w="4870" w:type="dxa"/>
+            <w:tcBorders>
+              <w:left w:val="single" w:sz="4" w:space="0" w:color="000000"/>
+              <w:bottom w:val="single" w:sz="4" w:space="0" w:color="000000"/>
+            </w:tcBorders>
+            <w:shd w:val="clear" w:color="auto" w:fill="auto"/>
+          </w:tcPr>
+          <w:p>
+            <w:pPr>
+              <w:pStyle w:val="Contenutotabella"/>
+              <w:rPr>
+                <w:rFonts w:ascii="Calibri" w:hAnsi="Calibri" w:cs="Calibri"/>
+                <w:color w:val="000000"/>
+                <w:sz w:val="22"/>
+                <w:szCs w:val="22"/>
+              </w:rPr>
+            </w:pPr>
+            <w:proofErr w:type="spellStart"/>
+            <w:r>
+              <w:rPr>
+                <w:rFonts w:ascii="Calibri" w:hAnsi="Calibri" w:cs="Calibri"/>
+                <w:color w:val="000000"/>
+                <w:sz w:val="22"/>
+                <w:szCs w:val="22"/>
+              </w:rPr>
+              <w:t>MessageTicket.jsp</w:t>
+            </w:r>
+            <w:proofErr w:type="spellEnd"/>
+          </w:p>
+        </w:tc>
+        <w:tc>
+          <w:tcPr>
+            <w:tcW w:w="4872" w:type="dxa"/>
+            <w:tcBorders>
+              <w:left w:val="single" w:sz="4" w:space="0" w:color="000000"/>
+              <w:bottom w:val="single" w:sz="4" w:space="0" w:color="000000"/>
+              <w:right w:val="single" w:sz="4" w:space="0" w:color="auto"/>
+            </w:tcBorders>
+            <w:shd w:val="clear" w:color="auto" w:fill="auto"/>
+          </w:tcPr>
+          <w:p>
+            <w:pPr>
+              <w:pStyle w:val="Contenutotabella"/>
+              <w:rPr>
+                <w:rFonts w:ascii="Calibri" w:hAnsi="Calibri" w:cs="Calibri"/>
+                <w:color w:val="000000"/>
+                <w:sz w:val="22"/>
+                <w:szCs w:val="22"/>
+              </w:rPr>
+            </w:pPr>
+            <w:r>
+              <w:rPr>
+                <w:rFonts w:ascii="Calibri" w:hAnsi="Calibri" w:cs="Calibri"/>
+                <w:color w:val="000000"/>
+                <w:sz w:val="22"/>
+                <w:szCs w:val="22"/>
+              </w:rPr>
+              <w:t xml:space="preserve">Pagina che </w:t>
+            </w:r>
+            <w:r>
+              <w:rPr>
+                <w:rFonts w:ascii="Calibri" w:hAnsi="Calibri" w:cs="Calibri"/>
+                <w:color w:val="000000"/>
+                <w:sz w:val="22"/>
+                <w:szCs w:val="22"/>
+              </w:rPr>
+              <w:t>permette all’utente registrato/admin di scambiarsi messaggi nel ticket.</w:t>
+            </w:r>
+          </w:p>
+        </w:tc>
+      </w:tr>
+      <w:tr>
+        <w:trPr>
+          <w:trHeight w:val="536"/>
+        </w:trPr>
+        <w:tc>
+          <w:tcPr>
+            <w:tcW w:w="4870" w:type="dxa"/>
+            <w:tcBorders>
+              <w:left w:val="single" w:sz="4" w:space="0" w:color="000000"/>
+              <w:bottom w:val="single" w:sz="4" w:space="0" w:color="000000"/>
+            </w:tcBorders>
+            <w:shd w:val="clear" w:color="auto" w:fill="auto"/>
+          </w:tcPr>
+          <w:p>
+            <w:pPr>
+              <w:pStyle w:val="Contenutotabella"/>
+              <w:rPr>
+                <w:rFonts w:ascii="Calibri" w:hAnsi="Calibri" w:cs="Calibri"/>
+                <w:color w:val="000000"/>
+                <w:sz w:val="22"/>
+                <w:szCs w:val="22"/>
+              </w:rPr>
+            </w:pPr>
+            <w:proofErr w:type="spellStart"/>
+            <w:r>
+              <w:rPr>
+                <w:rFonts w:ascii="Calibri" w:hAnsi="Calibri" w:cs="Calibri"/>
+                <w:color w:val="000000"/>
+                <w:sz w:val="22"/>
+                <w:szCs w:val="22"/>
+              </w:rPr>
+              <w:t>Exception.jsp</w:t>
+            </w:r>
+            <w:proofErr w:type="spellEnd"/>
+            <w:r>
+              <w:rPr>
+                <w:rFonts w:ascii="Calibri" w:hAnsi="Calibri" w:cs="Calibri"/>
+                <w:color w:val="000000"/>
+                <w:sz w:val="22"/>
+                <w:szCs w:val="22"/>
+              </w:rPr>
+              <w:t xml:space="preserve">/ </w:t>
+            </w:r>
+            <w:proofErr w:type="spellStart"/>
+            <w:r>
+              <w:rPr>
+                <w:rFonts w:ascii="Calibri" w:hAnsi="Calibri" w:cs="Calibri"/>
+                <w:color w:val="000000"/>
+                <w:sz w:val="22"/>
+                <w:szCs w:val="22"/>
+              </w:rPr>
+              <w:t>Error.jsp</w:t>
+            </w:r>
+            <w:proofErr w:type="spellEnd"/>
+          </w:p>
+        </w:tc>
+        <w:tc>
+          <w:tcPr>
+            <w:tcW w:w="4872" w:type="dxa"/>
+            <w:tcBorders>
+              <w:left w:val="single" w:sz="4" w:space="0" w:color="000000"/>
+              <w:bottom w:val="single" w:sz="4" w:space="0" w:color="000000"/>
+              <w:right w:val="single" w:sz="4" w:space="0" w:color="auto"/>
+            </w:tcBorders>
+            <w:shd w:val="clear" w:color="auto" w:fill="auto"/>
+          </w:tcPr>
+          <w:p>
+            <w:pPr>
+              <w:pStyle w:val="Contenutotabella"/>
+              <w:rPr>
+                <w:rFonts w:ascii="Calibri" w:hAnsi="Calibri" w:cs="Calibri"/>
+                <w:color w:val="000000"/>
+                <w:sz w:val="22"/>
+                <w:szCs w:val="22"/>
+              </w:rPr>
+            </w:pPr>
+            <w:r>
+              <w:rPr>
+                <w:rFonts w:ascii="Calibri" w:hAnsi="Calibri" w:cs="Calibri"/>
+                <w:color w:val="000000"/>
+                <w:sz w:val="22"/>
+                <w:szCs w:val="22"/>
+              </w:rPr>
+              <w:t>Pagin</w:t>
+            </w:r>
+            <w:r>
+              <w:rPr>
+                <w:rFonts w:ascii="Calibri" w:hAnsi="Calibri" w:cs="Calibri"/>
+                <w:color w:val="000000"/>
+                <w:sz w:val="22"/>
+                <w:szCs w:val="22"/>
+              </w:rPr>
+              <w:t xml:space="preserve">e </w:t>
+            </w:r>
+            <w:r>
+              <w:rPr>
+                <w:rFonts w:ascii="Calibri" w:hAnsi="Calibri" w:cs="Calibri"/>
+                <w:color w:val="000000"/>
+                <w:sz w:val="22"/>
+                <w:szCs w:val="22"/>
+              </w:rPr>
+              <w:t xml:space="preserve">che </w:t>
+            </w:r>
+            <w:r>
+              <w:rPr>
+                <w:rFonts w:ascii="Calibri" w:hAnsi="Calibri" w:cs="Calibri"/>
+                <w:color w:val="000000"/>
+                <w:sz w:val="22"/>
+                <w:szCs w:val="22"/>
+              </w:rPr>
+              <w:t>mostrano messaggi di errore quando si verificano delle eccezioni (ad esempio, l’utente che prova a compiere un’azione per cui non è autorizzato).</w:t>
+            </w:r>
+          </w:p>
+        </w:tc>
+      </w:tr>
+    </w:tbl>
+    <w:p>
+      <w:pPr>
+        <w:ind w:firstLine="708"/>
+        <w:rPr>
+          <w:sz w:val="26"/>
+          <w:szCs w:val="26"/>
+        </w:rPr>
+      </w:pPr>
+    </w:p>
+    <w:p>
+      <w:pPr>
+        <w:pStyle w:val="Titoloooooooo"/>
+        <w:numPr>
+          <w:ilvl w:val="0"/>
+          <w:numId w:val="27"/>
+        </w:numPr>
+      </w:pPr>
+      <w:r>
+        <w:t>Glossario</w:t>
+      </w:r>
+    </w:p>
+    <w:p>
+      <w:pPr>
+        <w:ind w:firstLine="708"/>
+        <w:rPr>
+          <w:rFonts w:asciiTheme="minorHAnsi" w:eastAsiaTheme="majorEastAsia" w:hAnsiTheme="minorHAnsi" w:cs="Mangal"/>
+          <w:b/>
+          <w:color w:val="000000" w:themeColor="text1"/>
+          <w14:shadow w14:blurRad="38100" w14:dist="19050" w14:dir="2700000" w14:sx="100000" w14:sy="100000" w14:kx="0" w14:ky="0" w14:algn="tl">
+            <w14:schemeClr w14:val="dk1">
+              <w14:alpha w14:val="60000"/>
+            </w14:schemeClr>
+          </w14:shadow>
+          <w14:textOutline w14:w="0" w14:cap="flat" w14:cmpd="sng" w14:algn="ctr">
+            <w14:noFill/>
+            <w14:prstDash w14:val="solid"/>
+            <w14:round/>
+          </w14:textOutline>
+        </w:rPr>
+      </w:pPr>
+    </w:p>
+    <w:p>
+      <w:pPr>
+        <w:pStyle w:val="Default"/>
+        <w:rPr>
+          <w:rFonts w:ascii="Calibri" w:hAnsi="Calibri" w:cs="Calibri"/>
+          <w:sz w:val="22"/>
+          <w:szCs w:val="22"/>
+        </w:rPr>
+      </w:pPr>
+      <w:r>
+        <w:rPr>
+          <w:rFonts w:ascii="Calibri" w:hAnsi="Calibri" w:cs="Calibri"/>
+          <w:b/>
+          <w:bCs/>
+          <w:sz w:val="22"/>
+          <w:szCs w:val="22"/>
+        </w:rPr>
+        <w:tab/>
+      </w:r>
+      <w:r>
+        <w:rPr>
+          <w:rFonts w:ascii="Calibri" w:hAnsi="Calibri" w:cs="Calibri"/>
+          <w:b/>
+          <w:bCs/>
+          <w:sz w:val="22"/>
+          <w:szCs w:val="22"/>
+        </w:rPr>
+        <w:t xml:space="preserve">SDD (System Design </w:t>
+      </w:r>
+      <w:proofErr w:type="spellStart"/>
+      <w:r>
+        <w:rPr>
+          <w:rFonts w:ascii="Calibri" w:hAnsi="Calibri" w:cs="Calibri"/>
+          <w:b/>
+          <w:bCs/>
+          <w:sz w:val="22"/>
+          <w:szCs w:val="22"/>
+        </w:rPr>
+        <w:t>Document</w:t>
+      </w:r>
+      <w:proofErr w:type="spellEnd"/>
+      <w:r>
+        <w:rPr>
+          <w:rFonts w:ascii="Calibri" w:hAnsi="Calibri" w:cs="Calibri"/>
+          <w:b/>
+          <w:bCs/>
+          <w:sz w:val="22"/>
+          <w:szCs w:val="22"/>
+        </w:rPr>
+        <w:t xml:space="preserve">): </w:t>
+      </w:r>
+      <w:r>
+        <w:rPr>
+          <w:rFonts w:ascii="Calibri" w:hAnsi="Calibri" w:cs="Calibri"/>
+          <w:sz w:val="22"/>
+          <w:szCs w:val="22"/>
+        </w:rPr>
+        <w:t xml:space="preserve">Documento formalizzato alla definizione di obiettivi di </w:t>
+      </w:r>
+      <w:r>
+        <w:rPr>
+          <w:rFonts w:ascii="Calibri" w:hAnsi="Calibri" w:cs="Calibri"/>
+          <w:sz w:val="22"/>
+          <w:szCs w:val="22"/>
+        </w:rPr>
+        <w:tab/>
+        <w:t xml:space="preserve">progettazione del sistema, decomposizione del sistema in sottosistemi più piccoli e scelta di </w:t>
+      </w:r>
+      <w:r>
+        <w:rPr>
+          <w:rFonts w:ascii="Calibri" w:hAnsi="Calibri" w:cs="Calibri"/>
+          <w:sz w:val="22"/>
+          <w:szCs w:val="22"/>
+        </w:rPr>
+        <w:tab/>
+        <w:t xml:space="preserve">architettura software più adatta al sistema. </w:t>
+      </w:r>
+    </w:p>
+    <w:p>
+      <w:pPr>
+        <w:pStyle w:val="Default"/>
+        <w:rPr>
+          <w:rFonts w:ascii="Calibri" w:hAnsi="Calibri" w:cs="Calibri"/>
+          <w:sz w:val="22"/>
+          <w:szCs w:val="22"/>
+        </w:rPr>
+      </w:pPr>
+      <w:r>
+        <w:rPr>
+          <w:rFonts w:ascii="Calibri" w:hAnsi="Calibri" w:cs="Calibri"/>
+          <w:b/>
+          <w:bCs/>
+          <w:sz w:val="22"/>
+          <w:szCs w:val="22"/>
+        </w:rPr>
+        <w:tab/>
+        <w:t>RAD (</w:t>
+      </w:r>
+      <w:proofErr w:type="spellStart"/>
+      <w:r>
+        <w:rPr>
+          <w:rFonts w:ascii="Calibri" w:hAnsi="Calibri" w:cs="Calibri"/>
+          <w:b/>
+          <w:bCs/>
+          <w:sz w:val="22"/>
+          <w:szCs w:val="22"/>
+        </w:rPr>
+        <w:t>Requirement</w:t>
+      </w:r>
+      <w:proofErr w:type="spellEnd"/>
+      <w:r>
+        <w:rPr>
+          <w:rFonts w:ascii="Calibri" w:hAnsi="Calibri" w:cs="Calibri"/>
+          <w:b/>
+          <w:bCs/>
+          <w:sz w:val="22"/>
+          <w:szCs w:val="22"/>
+        </w:rPr>
+        <w:t xml:space="preserve"> Analysis </w:t>
+      </w:r>
+      <w:proofErr w:type="spellStart"/>
+      <w:r>
+        <w:rPr>
+          <w:rFonts w:ascii="Calibri" w:hAnsi="Calibri" w:cs="Calibri"/>
+          <w:b/>
+          <w:bCs/>
+          <w:sz w:val="22"/>
+          <w:szCs w:val="22"/>
+        </w:rPr>
+        <w:t>Document</w:t>
+      </w:r>
+      <w:proofErr w:type="spellEnd"/>
+      <w:r>
+        <w:rPr>
+          <w:rFonts w:ascii="Calibri" w:hAnsi="Calibri" w:cs="Calibri"/>
+          <w:b/>
+          <w:bCs/>
+          <w:sz w:val="22"/>
+          <w:szCs w:val="22"/>
+        </w:rPr>
+        <w:t xml:space="preserve">): </w:t>
+      </w:r>
+      <w:r>
+        <w:rPr>
+          <w:rFonts w:ascii="Calibri" w:hAnsi="Calibri" w:cs="Calibri"/>
+          <w:sz w:val="22"/>
+          <w:szCs w:val="22"/>
+        </w:rPr>
+        <w:t xml:space="preserve">documento contenente informazioni inerenti al sistema </w:t>
+      </w:r>
+      <w:r>
+        <w:rPr>
+          <w:rFonts w:ascii="Calibri" w:hAnsi="Calibri" w:cs="Calibri"/>
+          <w:sz w:val="22"/>
+          <w:szCs w:val="22"/>
+        </w:rPr>
+        <w:tab/>
+        <w:t xml:space="preserve">da realizzare raccolte durante la fase di </w:t>
+      </w:r>
+      <w:proofErr w:type="spellStart"/>
+      <w:r>
+        <w:rPr>
+          <w:rFonts w:ascii="Calibri" w:hAnsi="Calibri" w:cs="Calibri"/>
+          <w:sz w:val="22"/>
+          <w:szCs w:val="22"/>
+        </w:rPr>
+        <w:t>Requirement</w:t>
+      </w:r>
+      <w:proofErr w:type="spellEnd"/>
+      <w:r>
+        <w:rPr>
+          <w:rFonts w:ascii="Calibri" w:hAnsi="Calibri" w:cs="Calibri"/>
+          <w:sz w:val="22"/>
+          <w:szCs w:val="22"/>
+        </w:rPr>
+        <w:t xml:space="preserve"> Analysis e </w:t>
+      </w:r>
+      <w:proofErr w:type="spellStart"/>
+      <w:r>
+        <w:rPr>
+          <w:rFonts w:ascii="Calibri" w:hAnsi="Calibri" w:cs="Calibri"/>
+          <w:sz w:val="22"/>
+          <w:szCs w:val="22"/>
+        </w:rPr>
+        <w:t>Requirement</w:t>
+      </w:r>
+      <w:proofErr w:type="spellEnd"/>
+      <w:r>
+        <w:rPr>
+          <w:rFonts w:ascii="Calibri" w:hAnsi="Calibri" w:cs="Calibri"/>
+          <w:sz w:val="22"/>
+          <w:szCs w:val="22"/>
+        </w:rPr>
+        <w:t xml:space="preserve"> </w:t>
+      </w:r>
+      <w:proofErr w:type="spellStart"/>
+      <w:r>
+        <w:rPr>
+          <w:rFonts w:ascii="Calibri" w:hAnsi="Calibri" w:cs="Calibri"/>
+          <w:sz w:val="22"/>
+          <w:szCs w:val="22"/>
+        </w:rPr>
+        <w:t>Elicitatio</w:t>
+      </w:r>
+      <w:r>
+        <w:rPr>
+          <w:rFonts w:ascii="Calibri" w:hAnsi="Calibri" w:cs="Calibri"/>
+          <w:sz w:val="22"/>
+          <w:szCs w:val="22"/>
+        </w:rPr>
+        <w:t>n</w:t>
+      </w:r>
+      <w:proofErr w:type="spellEnd"/>
+      <w:r>
+        <w:rPr>
+          <w:rFonts w:ascii="Calibri" w:hAnsi="Calibri" w:cs="Calibri"/>
+          <w:sz w:val="22"/>
+          <w:szCs w:val="22"/>
+        </w:rPr>
+        <w:t>.</w:t>
+      </w:r>
+    </w:p>
+    <w:p>
+      <w:pPr>
+        <w:pStyle w:val="Default"/>
+        <w:rPr>
+          <w:rFonts w:ascii="Calibri" w:hAnsi="Calibri" w:cs="Calibri"/>
+          <w:sz w:val="22"/>
+          <w:szCs w:val="22"/>
+        </w:rPr>
+      </w:pPr>
+      <w:r>
+        <w:rPr>
+          <w:rFonts w:ascii="Calibri" w:hAnsi="Calibri" w:cs="Calibri"/>
+          <w:b/>
+          <w:bCs/>
+          <w:sz w:val="22"/>
+          <w:szCs w:val="22"/>
+        </w:rPr>
+        <w:tab/>
+      </w:r>
+      <w:proofErr w:type="spellStart"/>
+      <w:r>
+        <w:rPr>
+          <w:rFonts w:ascii="Calibri" w:hAnsi="Calibri" w:cs="Calibri"/>
+          <w:b/>
+          <w:bCs/>
+          <w:sz w:val="22"/>
+          <w:szCs w:val="22"/>
+        </w:rPr>
+        <w:t>Servlet</w:t>
+      </w:r>
+      <w:proofErr w:type="spellEnd"/>
+      <w:r>
+        <w:rPr>
+          <w:rFonts w:ascii="Calibri" w:hAnsi="Calibri" w:cs="Calibri"/>
+          <w:b/>
+          <w:bCs/>
+          <w:sz w:val="22"/>
+          <w:szCs w:val="22"/>
+        </w:rPr>
+        <w:t xml:space="preserve">: </w:t>
+      </w:r>
+      <w:r>
+        <w:rPr>
+          <w:rFonts w:ascii="Calibri" w:hAnsi="Calibri" w:cs="Calibri"/>
+          <w:sz w:val="22"/>
+          <w:szCs w:val="22"/>
+        </w:rPr>
+        <w:t xml:space="preserve">oggetti Java all'interno del server web che permettono di creare web </w:t>
+      </w:r>
+      <w:proofErr w:type="spellStart"/>
+      <w:r>
+        <w:rPr>
+          <w:rFonts w:ascii="Calibri" w:hAnsi="Calibri" w:cs="Calibri"/>
+          <w:sz w:val="22"/>
+          <w:szCs w:val="22"/>
+        </w:rPr>
+        <w:t>applications</w:t>
+      </w:r>
+      <w:proofErr w:type="spellEnd"/>
+      <w:r>
+        <w:rPr>
+          <w:rFonts w:ascii="Calibri" w:hAnsi="Calibri" w:cs="Calibri"/>
+          <w:sz w:val="22"/>
+          <w:szCs w:val="22"/>
+        </w:rPr>
+        <w:t xml:space="preserve"> in </w:t>
+      </w:r>
+      <w:r>
+        <w:rPr>
+          <w:rFonts w:ascii="Calibri" w:hAnsi="Calibri" w:cs="Calibri"/>
+          <w:sz w:val="22"/>
+          <w:szCs w:val="22"/>
+        </w:rPr>
+        <w:tab/>
+        <w:t xml:space="preserve">combinazione con JSP. </w:t>
+      </w:r>
+    </w:p>
+    <w:p>
+      <w:pPr>
+        <w:pStyle w:val="Default"/>
+        <w:rPr>
+          <w:rFonts w:ascii="Calibri" w:hAnsi="Calibri" w:cs="Calibri"/>
+          <w:sz w:val="22"/>
+          <w:szCs w:val="22"/>
+        </w:rPr>
+      </w:pPr>
+      <w:r>
+        <w:rPr>
+          <w:rFonts w:ascii="Calibri" w:hAnsi="Calibri" w:cs="Calibri"/>
+          <w:b/>
+          <w:bCs/>
+          <w:sz w:val="22"/>
+          <w:szCs w:val="22"/>
+        </w:rPr>
+        <w:tab/>
+        <w:t xml:space="preserve">JSP: </w:t>
+      </w:r>
+      <w:r>
+        <w:rPr>
+          <w:rFonts w:ascii="Calibri" w:hAnsi="Calibri" w:cs="Calibri"/>
+          <w:sz w:val="22"/>
+          <w:szCs w:val="22"/>
+        </w:rPr>
+        <w:t xml:space="preserve">tecnologia di programmazione web utilizzata per fornire contenuti dinamici.  </w:t>
+      </w:r>
+    </w:p>
+    <w:p>
+      <w:pPr>
+        <w:pStyle w:val="Default"/>
+        <w:rPr>
+          <w:rFonts w:ascii="Calibri" w:hAnsi="Calibri" w:cs="Calibri"/>
+          <w:color w:val="auto"/>
+          <w:sz w:val="22"/>
+          <w:szCs w:val="22"/>
+          <w:highlight w:val="white"/>
+        </w:rPr>
+      </w:pPr>
+      <w:r>
+        <w:rPr>
+          <w:rFonts w:ascii="Calibri" w:hAnsi="Calibri" w:cs="Calibri"/>
+          <w:sz w:val="22"/>
+          <w:szCs w:val="22"/>
+        </w:rPr>
+        <w:tab/>
+      </w:r>
+      <w:r>
+        <w:rPr>
+          <w:rFonts w:ascii="Calibri" w:hAnsi="Calibri" w:cs="Calibri"/>
+          <w:b/>
+          <w:bCs/>
+          <w:sz w:val="22"/>
+          <w:szCs w:val="22"/>
+        </w:rPr>
+        <w:t>HTML:</w:t>
+      </w:r>
+      <w:r>
+        <w:rPr>
+          <w:rFonts w:ascii="Calibri" w:hAnsi="Calibri" w:cs="Calibri"/>
+          <w:sz w:val="22"/>
+          <w:szCs w:val="22"/>
+        </w:rPr>
+        <w:t xml:space="preserve"> </w:t>
+      </w:r>
+      <w:hyperlink r:id="rId11" w:tgtFrame="Linguaggio di markup">
+        <w:r>
+          <w:rPr>
+            <w:rStyle w:val="CollegamentoInternet"/>
+            <w:rFonts w:ascii="Calibri" w:hAnsi="Calibri" w:cs="Calibri"/>
+            <w:color w:val="auto"/>
+            <w:sz w:val="22"/>
+            <w:szCs w:val="22"/>
+            <w:highlight w:val="white"/>
+            <w:u w:val="none"/>
+          </w:rPr>
+          <w:t>linguaggio di markup</w:t>
+        </w:r>
+      </w:hyperlink>
+      <w:r>
+        <w:rPr>
+          <w:rFonts w:ascii="Calibri" w:hAnsi="Calibri" w:cs="Calibri"/>
+          <w:color w:val="auto"/>
+          <w:sz w:val="22"/>
+          <w:szCs w:val="22"/>
+          <w:shd w:val="clear" w:color="auto" w:fill="FFFFFF"/>
+        </w:rPr>
+        <w:t xml:space="preserve"> nato per la </w:t>
+      </w:r>
+      <w:hyperlink r:id="rId12" w:tgtFrame="Formattazione del testo">
+        <w:r>
+          <w:rPr>
+            <w:rStyle w:val="CollegamentoInternet"/>
+            <w:rFonts w:ascii="Calibri" w:hAnsi="Calibri" w:cs="Calibri"/>
+            <w:color w:val="auto"/>
+            <w:sz w:val="22"/>
+            <w:szCs w:val="22"/>
+            <w:highlight w:val="white"/>
+            <w:u w:val="none"/>
+          </w:rPr>
+          <w:t>formattazione</w:t>
+        </w:r>
+      </w:hyperlink>
+      <w:r>
+        <w:rPr>
+          <w:rFonts w:ascii="Calibri" w:hAnsi="Calibri" w:cs="Calibri"/>
+          <w:color w:val="auto"/>
+          <w:sz w:val="22"/>
+          <w:szCs w:val="22"/>
+          <w:shd w:val="clear" w:color="auto" w:fill="FFFFFF"/>
+        </w:rPr>
+        <w:t> e </w:t>
+      </w:r>
+      <w:hyperlink r:id="rId13" w:tgtFrame="Impaginazione">
+        <w:r>
+          <w:rPr>
+            <w:rStyle w:val="CollegamentoInternet"/>
+            <w:rFonts w:ascii="Calibri" w:hAnsi="Calibri" w:cs="Calibri"/>
+            <w:color w:val="auto"/>
+            <w:sz w:val="22"/>
+            <w:szCs w:val="22"/>
+            <w:highlight w:val="white"/>
+            <w:u w:val="none"/>
+          </w:rPr>
+          <w:t>impaginazione</w:t>
+        </w:r>
+      </w:hyperlink>
+      <w:r>
+        <w:rPr>
+          <w:rFonts w:ascii="Calibri" w:hAnsi="Calibri" w:cs="Calibri"/>
+          <w:color w:val="auto"/>
+          <w:sz w:val="22"/>
+          <w:szCs w:val="22"/>
+          <w:shd w:val="clear" w:color="auto" w:fill="FFFFFF"/>
+        </w:rPr>
+        <w:t xml:space="preserve"> di </w:t>
+      </w:r>
+      <w:r>
+        <w:rPr>
+          <w:rFonts w:ascii="Calibri" w:hAnsi="Calibri" w:cs="Calibri"/>
+          <w:color w:val="auto"/>
+          <w:sz w:val="22"/>
+          <w:szCs w:val="22"/>
+          <w:shd w:val="clear" w:color="auto" w:fill="FFFFFF"/>
+        </w:rPr>
+        <w:tab/>
+        <w:t>documenti </w:t>
+      </w:r>
+      <w:r>
+        <w:rPr>
+          <w:rFonts w:ascii="Calibri" w:hAnsi="Calibri" w:cs="Calibri"/>
+          <w:color w:val="auto"/>
+          <w:sz w:val="22"/>
+          <w:szCs w:val="22"/>
+        </w:rPr>
+        <w:t>ipertestuali</w:t>
+      </w:r>
+      <w:r>
+        <w:rPr>
+          <w:rFonts w:ascii="Calibri" w:hAnsi="Calibri" w:cs="Calibri"/>
+          <w:color w:val="auto"/>
+          <w:sz w:val="22"/>
+          <w:szCs w:val="22"/>
+          <w:shd w:val="clear" w:color="auto" w:fill="FFFFFF"/>
+        </w:rPr>
+        <w:t xml:space="preserve"> utilizzato principalmente per il disaccoppiamento della struttura logica di </w:t>
+      </w:r>
+      <w:r>
+        <w:rPr>
+          <w:rFonts w:ascii="Calibri" w:hAnsi="Calibri" w:cs="Calibri"/>
+          <w:color w:val="auto"/>
+          <w:sz w:val="22"/>
+          <w:szCs w:val="22"/>
+          <w:shd w:val="clear" w:color="auto" w:fill="FFFFFF"/>
+        </w:rPr>
+        <w:tab/>
+        <w:t>una </w:t>
+      </w:r>
+      <w:hyperlink r:id="rId14" w:tgtFrame="Pagina web">
+        <w:r>
+          <w:rPr>
+            <w:rStyle w:val="CollegamentoInternet"/>
+            <w:rFonts w:ascii="Calibri" w:hAnsi="Calibri" w:cs="Calibri"/>
+            <w:color w:val="auto"/>
+            <w:sz w:val="22"/>
+            <w:szCs w:val="22"/>
+            <w:highlight w:val="white"/>
+            <w:u w:val="none"/>
+          </w:rPr>
+          <w:t>pagina web</w:t>
+        </w:r>
+      </w:hyperlink>
+      <w:r>
+        <w:rPr>
+          <w:rFonts w:ascii="Calibri" w:hAnsi="Calibri" w:cs="Calibri"/>
+          <w:color w:val="auto"/>
+          <w:sz w:val="22"/>
+          <w:szCs w:val="22"/>
+          <w:shd w:val="clear" w:color="auto" w:fill="FFFFFF"/>
+        </w:rPr>
+        <w:t> (definita appunto dal markup) e la sua rappresentazione.</w:t>
+      </w:r>
+    </w:p>
+    <w:p>
+      <w:pPr>
+        <w:pStyle w:val="Default"/>
+        <w:rPr>
+          <w:rFonts w:ascii="Calibri" w:hAnsi="Calibri" w:cs="Calibri"/>
+          <w:color w:val="auto"/>
+          <w:sz w:val="22"/>
+          <w:szCs w:val="22"/>
+        </w:rPr>
+      </w:pPr>
+      <w:r>
+        <w:rPr>
+          <w:rFonts w:ascii="Calibri" w:hAnsi="Calibri" w:cs="Calibri"/>
+          <w:sz w:val="22"/>
+          <w:szCs w:val="22"/>
+          <w:shd w:val="clear" w:color="auto" w:fill="FFFFFF"/>
+        </w:rPr>
+        <w:tab/>
+      </w:r>
+      <w:r>
+        <w:rPr>
+          <w:rFonts w:ascii="Calibri" w:hAnsi="Calibri" w:cs="Calibri"/>
+          <w:b/>
+          <w:bCs/>
+          <w:sz w:val="22"/>
+          <w:szCs w:val="22"/>
+        </w:rPr>
+        <w:t>CSS:</w:t>
+      </w:r>
+      <w:r>
+        <w:rPr>
+          <w:rFonts w:ascii="Calibri" w:hAnsi="Calibri" w:cs="Calibri"/>
+          <w:sz w:val="22"/>
+          <w:szCs w:val="22"/>
+        </w:rPr>
+        <w:t xml:space="preserve"> </w:t>
+      </w:r>
+      <w:r>
+        <w:rPr>
+          <w:rFonts w:ascii="Calibri" w:hAnsi="Calibri" w:cs="Calibri"/>
+          <w:color w:val="auto"/>
+          <w:sz w:val="22"/>
+          <w:szCs w:val="22"/>
+        </w:rPr>
+        <w:t xml:space="preserve">usato </w:t>
+      </w:r>
+      <w:r>
+        <w:rPr>
+          <w:rFonts w:ascii="Calibri" w:hAnsi="Calibri" w:cs="Calibri"/>
+          <w:sz w:val="22"/>
+          <w:szCs w:val="22"/>
+        </w:rPr>
+        <w:t>separare i contenuti di documenti HTML dal</w:t>
+      </w:r>
+      <w:r>
+        <w:rPr>
+          <w:rFonts w:ascii="Calibri" w:hAnsi="Calibri" w:cs="Calibri"/>
+          <w:color w:val="auto"/>
+          <w:sz w:val="22"/>
+          <w:szCs w:val="22"/>
+        </w:rPr>
+        <w:t>la </w:t>
+      </w:r>
+      <w:r>
+        <w:rPr>
+          <w:rFonts w:ascii="Calibri" w:hAnsi="Calibri" w:cs="Calibri"/>
+          <w:sz w:val="22"/>
+          <w:szCs w:val="22"/>
+        </w:rPr>
+        <w:t xml:space="preserve">loro </w:t>
+      </w:r>
+      <w:hyperlink r:id="rId15" w:tgtFrame="Formattazione del testo">
+        <w:r>
+          <w:rPr>
+            <w:rStyle w:val="CollegamentoInternet"/>
+            <w:rFonts w:ascii="Calibri" w:hAnsi="Calibri" w:cs="Calibri"/>
+            <w:color w:val="auto"/>
+            <w:sz w:val="22"/>
+            <w:szCs w:val="22"/>
+            <w:u w:val="none"/>
+          </w:rPr>
+          <w:t>formattazione</w:t>
+        </w:r>
+      </w:hyperlink>
+      <w:r>
+        <w:rPr>
+          <w:rFonts w:ascii="Calibri" w:hAnsi="Calibri" w:cs="Calibri"/>
+          <w:sz w:val="22"/>
+          <w:szCs w:val="22"/>
+        </w:rPr>
+        <w:t xml:space="preserve">, permettendo una </w:t>
+      </w:r>
+      <w:r>
+        <w:rPr>
+          <w:rFonts w:ascii="Calibri" w:hAnsi="Calibri" w:cs="Calibri"/>
+          <w:sz w:val="22"/>
+          <w:szCs w:val="22"/>
+        </w:rPr>
+        <w:tab/>
+        <w:t xml:space="preserve">programmazione più chiara e facile da utilizzare e garantendo il riutilizzo di codice e una più facile </w:t>
+      </w:r>
+      <w:r>
+        <w:rPr>
+          <w:rFonts w:ascii="Calibri" w:hAnsi="Calibri" w:cs="Calibri"/>
+          <w:sz w:val="22"/>
+          <w:szCs w:val="22"/>
+        </w:rPr>
+        <w:tab/>
+        <w:t>manutenzione.</w:t>
+      </w:r>
+    </w:p>
+    <w:p>
+      <w:pPr>
+        <w:pStyle w:val="Default"/>
+        <w:rPr>
+          <w:rFonts w:ascii="Calibri" w:hAnsi="Calibri" w:cs="Calibri"/>
+          <w:sz w:val="22"/>
+          <w:szCs w:val="22"/>
+        </w:rPr>
+      </w:pPr>
+      <w:r>
+        <w:rPr>
+          <w:rFonts w:ascii="Calibri" w:hAnsi="Calibri" w:cs="Calibri"/>
+          <w:sz w:val="22"/>
+          <w:szCs w:val="22"/>
+        </w:rPr>
+        <w:tab/>
+      </w:r>
+      <w:r>
+        <w:rPr>
+          <w:rFonts w:ascii="Calibri" w:hAnsi="Calibri" w:cs="Calibri"/>
+          <w:b/>
+          <w:bCs/>
+          <w:sz w:val="22"/>
+          <w:szCs w:val="22"/>
+        </w:rPr>
+        <w:t>SQL:</w:t>
+      </w:r>
+      <w:r>
+        <w:rPr>
+          <w:rFonts w:ascii="Calibri" w:hAnsi="Calibri" w:cs="Calibri"/>
+          <w:sz w:val="22"/>
+          <w:szCs w:val="22"/>
+        </w:rPr>
+        <w:t xml:space="preserve"> linguaggio standardizzato per database basati sul modello relazionale (RDBMS).</w:t>
+      </w:r>
+    </w:p>
+    <w:p>
+      <w:pPr>
+        <w:pStyle w:val="Default"/>
+        <w:rPr>
+          <w:rFonts w:ascii="Calibri" w:hAnsi="Calibri" w:cs="Calibri"/>
+          <w:sz w:val="22"/>
+          <w:szCs w:val="22"/>
+        </w:rPr>
+      </w:pPr>
+      <w:r>
+        <w:rPr>
+          <w:rFonts w:ascii="Calibri" w:hAnsi="Calibri" w:cs="Calibri"/>
+          <w:b/>
+          <w:bCs/>
+          <w:sz w:val="22"/>
+          <w:szCs w:val="22"/>
+        </w:rPr>
+        <w:tab/>
+        <w:t xml:space="preserve">Piattaforma: </w:t>
+      </w:r>
+      <w:r>
+        <w:rPr>
+          <w:rFonts w:ascii="Calibri" w:hAnsi="Calibri" w:cs="Calibri"/>
+          <w:sz w:val="22"/>
+          <w:szCs w:val="22"/>
+        </w:rPr>
+        <w:t xml:space="preserve">Definisce l’insieme delle funzionalità fornite dal sistema attraverso l’applicazione web.  </w:t>
+      </w:r>
+    </w:p>
+    <w:p>
+      <w:pPr>
+        <w:pStyle w:val="Standard"/>
+        <w:rPr>
+          <w:rFonts w:ascii="Calibri" w:hAnsi="Calibri" w:cs="Calibri"/>
+          <w:sz w:val="22"/>
+          <w:szCs w:val="22"/>
+        </w:rPr>
+      </w:pPr>
+      <w:r>
+        <w:rPr>
+          <w:rFonts w:ascii="Calibri" w:hAnsi="Calibri" w:cs="Calibri"/>
+          <w:b/>
+          <w:bCs/>
+          <w:sz w:val="22"/>
+          <w:szCs w:val="22"/>
+        </w:rPr>
+        <w:tab/>
+        <w:t>Utente:</w:t>
+      </w:r>
+      <w:r>
+        <w:rPr>
+          <w:rFonts w:ascii="Calibri" w:hAnsi="Calibri" w:cs="Calibri"/>
+          <w:sz w:val="22"/>
+          <w:szCs w:val="22"/>
+        </w:rPr>
+        <w:t xml:space="preserve"> Un utilizzatore della piattaforma che non si è ancora registrato.</w:t>
+      </w:r>
+    </w:p>
+    <w:p>
+      <w:pPr>
+        <w:pStyle w:val="Standard"/>
+        <w:rPr>
+          <w:rFonts w:ascii="Calibri" w:hAnsi="Calibri" w:cs="Calibri"/>
+          <w:sz w:val="22"/>
+          <w:szCs w:val="22"/>
+        </w:rPr>
+      </w:pPr>
+      <w:r>
+        <w:rPr>
+          <w:rFonts w:ascii="Calibri" w:hAnsi="Calibri" w:cs="Calibri"/>
+          <w:b/>
+          <w:bCs/>
+          <w:sz w:val="22"/>
+          <w:szCs w:val="22"/>
+        </w:rPr>
+        <w:tab/>
+        <w:t xml:space="preserve">Utente registrato: </w:t>
+      </w:r>
+      <w:r>
+        <w:rPr>
+          <w:rFonts w:ascii="Calibri" w:hAnsi="Calibri" w:cs="Calibri"/>
+          <w:sz w:val="22"/>
+          <w:szCs w:val="22"/>
+        </w:rPr>
+        <w:t>Un utilizzatore iscritto alla piattaforma.</w:t>
+      </w:r>
+    </w:p>
+    <w:p>
+      <w:pPr>
+        <w:pStyle w:val="Standard"/>
+        <w:rPr>
+          <w:rFonts w:ascii="Calibri" w:hAnsi="Calibri" w:cs="Calibri"/>
+          <w:sz w:val="22"/>
+          <w:szCs w:val="22"/>
+        </w:rPr>
+      </w:pPr>
+      <w:r>
+        <w:rPr>
+          <w:rFonts w:ascii="Calibri" w:hAnsi="Calibri" w:cs="Calibri"/>
+          <w:b/>
+          <w:bCs/>
+          <w:sz w:val="22"/>
+          <w:szCs w:val="22"/>
+        </w:rPr>
+        <w:tab/>
+        <w:t>Customer manager:</w:t>
+      </w:r>
+      <w:r>
+        <w:rPr>
+          <w:rFonts w:ascii="Calibri" w:hAnsi="Calibri" w:cs="Calibri"/>
+          <w:sz w:val="22"/>
+          <w:szCs w:val="22"/>
+        </w:rPr>
+        <w:t xml:space="preserve"> Amministratore che si occupa della gestione degli utenti registrati.</w:t>
+      </w:r>
+    </w:p>
+    <w:p>
+      <w:pPr>
+        <w:pStyle w:val="Standard"/>
+        <w:rPr>
+          <w:rFonts w:ascii="Calibri" w:hAnsi="Calibri" w:cs="Calibri"/>
+          <w:sz w:val="22"/>
+          <w:szCs w:val="22"/>
+        </w:rPr>
+      </w:pPr>
+      <w:r>
+        <w:rPr>
+          <w:rFonts w:ascii="Calibri" w:hAnsi="Calibri" w:cs="Calibri"/>
+          <w:b/>
+          <w:bCs/>
+          <w:sz w:val="22"/>
+          <w:szCs w:val="22"/>
+        </w:rPr>
+        <w:tab/>
+        <w:t>System manager:</w:t>
+      </w:r>
+      <w:r>
+        <w:rPr>
+          <w:rFonts w:ascii="Calibri" w:hAnsi="Calibri" w:cs="Calibri"/>
+          <w:sz w:val="22"/>
+          <w:szCs w:val="22"/>
+        </w:rPr>
+        <w:t xml:space="preserve"> Amministratore che si occupa della gestione di bug, segnalati da utenti che </w:t>
+      </w:r>
+      <w:r>
+        <w:rPr>
+          <w:rFonts w:ascii="Calibri" w:hAnsi="Calibri" w:cs="Calibri"/>
+          <w:sz w:val="22"/>
+          <w:szCs w:val="22"/>
+        </w:rPr>
+        <w:tab/>
+        <w:t>utilizzano la piattaforma.</w:t>
+      </w:r>
+    </w:p>
+    <w:p>
+      <w:pPr>
+        <w:pStyle w:val="Standard"/>
+        <w:rPr>
+          <w:rFonts w:ascii="Calibri" w:hAnsi="Calibri" w:cs="Calibri"/>
+          <w:sz w:val="22"/>
+          <w:szCs w:val="22"/>
+        </w:rPr>
+      </w:pPr>
+      <w:r>
+        <w:rPr>
+          <w:rFonts w:ascii="Calibri" w:hAnsi="Calibri" w:cs="Calibri"/>
+          <w:b/>
+          <w:bCs/>
+          <w:sz w:val="22"/>
+          <w:szCs w:val="22"/>
+        </w:rPr>
+        <w:tab/>
+      </w:r>
+      <w:proofErr w:type="spellStart"/>
+      <w:r>
+        <w:rPr>
+          <w:rFonts w:ascii="Calibri" w:hAnsi="Calibri" w:cs="Calibri"/>
+          <w:b/>
+          <w:bCs/>
+          <w:sz w:val="22"/>
+          <w:szCs w:val="22"/>
+        </w:rPr>
+        <w:t>Catalogue</w:t>
+      </w:r>
+      <w:proofErr w:type="spellEnd"/>
+      <w:r>
+        <w:rPr>
+          <w:rFonts w:ascii="Calibri" w:hAnsi="Calibri" w:cs="Calibri"/>
+          <w:b/>
+          <w:bCs/>
+          <w:sz w:val="22"/>
+          <w:szCs w:val="22"/>
+        </w:rPr>
+        <w:t xml:space="preserve"> manager:</w:t>
+      </w:r>
+      <w:r>
+        <w:rPr>
+          <w:rFonts w:ascii="Calibri" w:hAnsi="Calibri" w:cs="Calibri"/>
+          <w:sz w:val="22"/>
+          <w:szCs w:val="22"/>
+        </w:rPr>
+        <w:t xml:space="preserve"> Amministratore che si occupa della gestione del catalogo libri.</w:t>
+      </w:r>
+    </w:p>
+    <w:p>
+      <w:pPr>
+        <w:pStyle w:val="Standard"/>
+        <w:rPr>
+          <w:rFonts w:ascii="Calibri" w:hAnsi="Calibri" w:cs="Calibri"/>
+          <w:sz w:val="22"/>
+          <w:szCs w:val="22"/>
+        </w:rPr>
+      </w:pPr>
+      <w:r>
+        <w:rPr>
+          <w:rFonts w:ascii="Calibri" w:hAnsi="Calibri" w:cs="Calibri"/>
+          <w:b/>
+          <w:bCs/>
+          <w:sz w:val="22"/>
+          <w:szCs w:val="22"/>
+        </w:rPr>
+        <w:tab/>
+        <w:t>Admin:</w:t>
+      </w:r>
+      <w:r>
+        <w:rPr>
+          <w:rFonts w:ascii="Calibri" w:hAnsi="Calibri" w:cs="Calibri"/>
+          <w:sz w:val="22"/>
+          <w:szCs w:val="22"/>
+        </w:rPr>
+        <w:t xml:space="preserve"> Generalizzazione di customer manager, </w:t>
+      </w:r>
+      <w:proofErr w:type="spellStart"/>
+      <w:r>
+        <w:rPr>
+          <w:rFonts w:ascii="Calibri" w:hAnsi="Calibri" w:cs="Calibri"/>
+          <w:sz w:val="22"/>
+          <w:szCs w:val="22"/>
+        </w:rPr>
+        <w:t>catalogue</w:t>
+      </w:r>
+      <w:proofErr w:type="spellEnd"/>
+      <w:r>
+        <w:rPr>
+          <w:rFonts w:ascii="Calibri" w:hAnsi="Calibri" w:cs="Calibri"/>
+          <w:sz w:val="22"/>
+          <w:szCs w:val="22"/>
+        </w:rPr>
+        <w:t xml:space="preserve"> manager e system manager.</w:t>
+      </w:r>
+    </w:p>
+    <w:p>
+      <w:pPr>
+        <w:ind w:firstLine="708"/>
+      </w:pPr>
     </w:p>
     <w:sectPr>
       <w:pgSz w:w="11906" w:h="16838"/>
@@ -14026,6 +16850,12 @@
   </w:num>
   <w:num w:numId="26">
     <w:abstractNumId w:val="11"/>
+  </w:num>
+  <w:num w:numId="27">
+    <w:abstractNumId w:val="12"/>
+    <w:lvlOverride w:ilvl="0">
+      <w:startOverride w:val="4"/>
+    </w:lvlOverride>
   </w:num>
 </w:numbering>
 </file>
@@ -14428,7 +17258,7 @@
   <w:style w:type="paragraph" w:default="1" w:styleId="Normale">
     <w:name w:val="Normal"/>
     <w:qFormat/>
-    <w:rsid w:val="00C61090"/>
+    <w:rsid w:val="006723AA"/>
     <w:pPr>
       <w:suppressAutoHyphens/>
       <w:autoSpaceDN w:val="0"/>
@@ -14851,6 +17681,7 @@
   </w:style>
   <w:style w:type="paragraph" w:customStyle="1" w:styleId="Standard">
     <w:name w:val="Standard"/>
+    <w:qFormat/>
     <w:rsid w:val="00837F11"/>
     <w:pPr>
       <w:suppressAutoHyphens/>
@@ -15215,6 +18046,7 @@
   </w:style>
   <w:style w:type="paragraph" w:customStyle="1" w:styleId="Default">
     <w:name w:val="Default"/>
+    <w:qFormat/>
     <w:rsid w:val="00D551A1"/>
     <w:pPr>
       <w:autoSpaceDE w:val="0"/>
@@ -15247,6 +18079,17 @@
         <w:insideV w:val="single" w:sz="4" w:space="0" w:color="auto"/>
       </w:tblBorders>
     </w:tblPr>
+  </w:style>
+  <w:style w:type="character" w:customStyle="1" w:styleId="CollegamentoInternet">
+    <w:name w:val="Collegamento Internet"/>
+    <w:basedOn w:val="Carpredefinitoparagrafo"/>
+    <w:uiPriority w:val="99"/>
+    <w:unhideWhenUsed/>
+    <w:rsid w:val="006723AA"/>
+    <w:rPr>
+      <w:color w:val="0563C1" w:themeColor="hyperlink"/>
+      <w:u w:val="single"/>
+    </w:rPr>
   </w:style>
 </w:styles>
 </file>
@@ -15510,4 +18353,16 @@
     </a:ext>
   </a:extLst>
 </a:theme>
+</file>
+
+<file path=customXml/item1.xml><?xml version="1.0" encoding="utf-8"?>
+<b:Sources xmlns:b="http://schemas.openxmlformats.org/officeDocument/2006/bibliography" xmlns="http://schemas.openxmlformats.org/officeDocument/2006/bibliography" SelectedStyle="\APASixthEditionOfficeOnline.xsl" StyleName="APA" Version="6"/>
+</file>
+
+<file path=customXml/itemProps1.xml><?xml version="1.0" encoding="utf-8"?>
+<ds:datastoreItem xmlns:ds="http://schemas.openxmlformats.org/officeDocument/2006/customXml" ds:itemID="{8999DEFC-28EF-41E0-9195-88B9DEBCC59F}">
+  <ds:schemaRefs>
+    <ds:schemaRef ds:uri="http://schemas.openxmlformats.org/officeDocument/2006/bibliography"/>
+  </ds:schemaRefs>
+</ds:datastoreItem>
 </file>
</xml_diff>